<commit_message>
updated resume with dynamic work exp
</commit_message>
<xml_diff>
--- a/assets/resume/tushitResume.docx
+++ b/assets/resume/tushitResume.docx
@@ -2,20 +2,6 @@
 <file path=word/document.xml><?xml version="1.0" encoding="utf-8"?>
 <w:document xmlns:r="http://schemas.openxmlformats.org/officeDocument/2006/relationships" xmlns:wp="http://schemas.openxmlformats.org/drawingml/2006/wordprocessingDrawing" xmlns:w="http://schemas.openxmlformats.org/wordprocessingml/2006/main" xmlns:w10="urn:schemas-microsoft-com:office:word" xmlns:w14="http://schemas.microsoft.com/office/word/2010/wordml" xmlns:wps="http://schemas.microsoft.com/office/word/2010/wordprocessingShape" xmlns:wpg="http://schemas.microsoft.com/office/word/2010/wordprocessingGroup" xmlns:mc="http://schemas.openxmlformats.org/markup-compatibility/2006" xmlns:v="urn:schemas-microsoft-com:vml" xmlns:o="urn:schemas-microsoft-com:office:office" xmlns:m="http://schemas.openxmlformats.org/officeDocument/2006/math" mc:Ignorable="w14">
   <w:body>
-    <w:p>
-      <w:pPr>
-        <w:pStyle w:val="Address 1"/>
-        <w:spacing w:line="240" w:lineRule="auto"/>
-        <w:rPr>
-          <w:rFonts w:ascii="Times New Roman" w:hAnsi="Times New Roman"/>
-          <w:b w:val="1"/>
-          <w:bCs w:val="1"/>
-          <w:sz w:val="20"/>
-          <w:szCs w:val="20"/>
-          <w:u w:val="single"/>
-        </w:rPr>
-      </w:pPr>
-    </w:p>
     <w:p>
       <w:pPr>
         <w:pStyle w:val="Address 1"/>
@@ -62,7 +48,7 @@
     </w:p>
     <w:p>
       <w:pPr>
-        <w:pStyle w:val="Body"/>
+        <w:pStyle w:val="Body A"/>
         <w:jc w:val="center"/>
         <w:rPr>
           <w:rFonts w:ascii="Times New Roman" w:cs="Times New Roman" w:hAnsi="Times New Roman" w:eastAsia="Times New Roman"/>
@@ -74,12 +60,12 @@
           <w:rtl w:val="0"/>
           <w:lang w:val="en-US"/>
         </w:rPr>
-        <w:t>3884 Harlequin Terrace, Fremont, CA #94555</w:t>
-      </w:r>
-    </w:p>
-    <w:p>
-      <w:pPr>
-        <w:pStyle w:val="Body"/>
+        <w:t>442 Santa Louisa, Irvine, CA #92606</w:t>
+      </w:r>
+    </w:p>
+    <w:p>
+      <w:pPr>
+        <w:pStyle w:val="Body A"/>
         <w:pBdr>
           <w:top w:val="nil"/>
           <w:left w:val="nil"/>
@@ -88,6 +74,7 @@
         </w:pBdr>
         <w:jc w:val="center"/>
         <w:rPr>
+          <w:rStyle w:val="None"/>
           <w:rFonts w:ascii="Times New Roman" w:cs="Times New Roman" w:hAnsi="Times New Roman" w:eastAsia="Times New Roman"/>
         </w:rPr>
       </w:pPr>
@@ -105,51 +92,44 @@
           <w:rtl w:val="0"/>
           <w:lang w:val="en-US"/>
         </w:rPr>
-        <w:t xml:space="preserve">(607) </w:t>
-      </w:r>
-      <w:r>
-        <w:rPr>
-          <w:rFonts w:ascii="Times New Roman" w:hAnsi="Times New Roman"/>
-          <w:rtl w:val="0"/>
-        </w:rPr>
-        <w:t>232</w:t>
-      </w:r>
-      <w:r>
-        <w:rPr>
-          <w:rFonts w:ascii="Times New Roman" w:hAnsi="Times New Roman"/>
-          <w:rtl w:val="0"/>
-          <w:lang w:val="en-US"/>
-        </w:rPr>
-        <w:t>-</w:t>
-      </w:r>
-      <w:r>
-        <w:rPr>
-          <w:rFonts w:ascii="Times New Roman" w:hAnsi="Times New Roman"/>
-          <w:rtl w:val="0"/>
-        </w:rPr>
-        <w:t xml:space="preserve">0354/ Email: tushitjain@gmail.com / Webpage: </w:t>
+        <w:t xml:space="preserve">(607) 232-0354/ Email: tushitjain@gmail.com / Webpage: </w:t>
       </w:r>
       <w:r>
         <w:rPr>
           <w:rStyle w:val="Hyperlink.0"/>
+          <w:rFonts w:ascii="Times New Roman" w:cs="Times New Roman" w:hAnsi="Times New Roman" w:eastAsia="Times New Roman"/>
+          <w:color w:val="0000ff"/>
+          <w:u w:val="single" w:color="0000ff"/>
+          <w:lang w:val="de-DE"/>
         </w:rPr>
         <w:fldChar w:fldCharType="begin" w:fldLock="0"/>
       </w:r>
       <w:r>
         <w:rPr>
           <w:rStyle w:val="Hyperlink.0"/>
+          <w:rFonts w:ascii="Times New Roman" w:cs="Times New Roman" w:hAnsi="Times New Roman" w:eastAsia="Times New Roman"/>
+          <w:color w:val="0000ff"/>
+          <w:u w:val="single" w:color="0000ff"/>
+          <w:lang w:val="de-DE"/>
         </w:rPr>
         <w:instrText xml:space="preserve"> HYPERLINK "https://tushitj.github.io/"</w:instrText>
       </w:r>
       <w:r>
         <w:rPr>
           <w:rStyle w:val="Hyperlink.0"/>
+          <w:rFonts w:ascii="Times New Roman" w:cs="Times New Roman" w:hAnsi="Times New Roman" w:eastAsia="Times New Roman"/>
+          <w:color w:val="0000ff"/>
+          <w:u w:val="single" w:color="0000ff"/>
+          <w:lang w:val="de-DE"/>
         </w:rPr>
         <w:fldChar w:fldCharType="separate" w:fldLock="0"/>
       </w:r>
       <w:r>
         <w:rPr>
           <w:rStyle w:val="Hyperlink.0"/>
+          <w:rFonts w:ascii="Times New Roman" w:hAnsi="Times New Roman"/>
+          <w:color w:val="0000ff"/>
+          <w:u w:val="single" w:color="0000ff"/>
           <w:rtl w:val="0"/>
           <w:lang w:val="de-DE"/>
         </w:rPr>
@@ -170,6 +150,7 @@
         <w:spacing w:line="240" w:lineRule="auto"/>
         <w:ind w:left="0" w:firstLine="0"/>
         <w:rPr>
+          <w:rStyle w:val="None"/>
           <w:rFonts w:ascii="Times New Roman" w:cs="Times New Roman" w:hAnsi="Times New Roman" w:eastAsia="Times New Roman"/>
           <w:b w:val="1"/>
           <w:bCs w:val="1"/>
@@ -187,7 +168,9 @@
         </w:tabs>
         <w:spacing w:line="240" w:lineRule="auto"/>
         <w:ind w:left="0" w:firstLine="0"/>
-        <w:rPr>
+        <w:jc w:val="both"/>
+        <w:rPr>
+          <w:rStyle w:val="None"/>
           <w:rFonts w:ascii="Times New Roman" w:cs="Times New Roman" w:hAnsi="Times New Roman" w:eastAsia="Times New Roman"/>
           <w:b w:val="1"/>
           <w:bCs w:val="1"/>
@@ -197,6 +180,7 @@
       </w:pPr>
       <w:r>
         <w:rPr>
+          <w:rStyle w:val="None"/>
           <w:rFonts w:ascii="Times New Roman" w:hAnsi="Times New Roman"/>
           <w:b w:val="1"/>
           <w:bCs w:val="1"/>
@@ -210,86 +194,47 @@
     </w:p>
     <w:p>
       <w:pPr>
-        <w:pStyle w:val="Body"/>
-      </w:pPr>
-    </w:p>
-    <w:p>
-      <w:pPr>
-        <w:pStyle w:val="Body"/>
-        <w:jc w:val="both"/>
-        <w:rPr>
+        <w:pStyle w:val="Body A"/>
+        <w:jc w:val="both"/>
+      </w:pPr>
+    </w:p>
+    <w:p>
+      <w:pPr>
+        <w:pStyle w:val="Body A"/>
+        <w:jc w:val="both"/>
+        <w:rPr>
+          <w:rStyle w:val="None"/>
           <w:rFonts w:ascii="Times New Roman" w:cs="Times New Roman" w:hAnsi="Times New Roman" w:eastAsia="Times New Roman"/>
         </w:rPr>
       </w:pPr>
       <w:r>
         <w:rPr>
-          <w:rFonts w:ascii="Times New Roman" w:hAnsi="Times New Roman"/>
-          <w:rtl w:val="0"/>
-          <w:lang w:val="en-US"/>
-        </w:rPr>
-        <w:t>Master of Science, Computer Science</w:t>
-      </w:r>
-      <w:r>
-        <w:rPr>
-          <w:rFonts w:ascii="Times New Roman" w:hAnsi="Times New Roman"/>
-          <w:rtl w:val="0"/>
-          <w:lang w:val="en-US"/>
-        </w:rPr>
-        <w:t xml:space="preserve"> (GPA: 3.787)</w:t>
-      </w:r>
-      <w:r>
-        <w:rPr>
-          <w:rFonts w:ascii="Times New Roman" w:cs="Times New Roman" w:hAnsi="Times New Roman" w:eastAsia="Times New Roman"/>
-          <w:rtl w:val="0"/>
-        </w:rPr>
+          <w:rStyle w:val="None"/>
+          <w:rFonts w:ascii="Times New Roman" w:hAnsi="Times New Roman"/>
+          <w:rtl w:val="0"/>
+          <w:lang w:val="en-US"/>
+        </w:rPr>
+        <w:t>Master of Science, Computer Science (GPA: 3.787)</w:t>
         <w:tab/>
         <w:tab/>
         <w:tab/>
         <w:tab/>
         <w:tab/>
-        <w:t xml:space="preserve">                                                      </w:t>
-      </w:r>
-      <w:r>
-        <w:rPr>
-          <w:rFonts w:ascii="Times New Roman" w:hAnsi="Times New Roman"/>
-          <w:rtl w:val="0"/>
-          <w:lang w:val="en-US"/>
-        </w:rPr>
-        <w:t xml:space="preserve"> May</w:t>
-      </w:r>
-      <w:r>
-        <w:rPr>
-          <w:rFonts w:ascii="Times New Roman" w:hAnsi="Times New Roman"/>
-          <w:rtl w:val="0"/>
-        </w:rPr>
-        <w:t xml:space="preserve"> 201</w:t>
-      </w:r>
-      <w:r>
-        <w:rPr>
-          <w:rFonts w:ascii="Times New Roman" w:hAnsi="Times New Roman"/>
-          <w:rtl w:val="0"/>
-          <w:lang w:val="en-US"/>
-        </w:rPr>
-        <w:t>8</w:t>
-      </w:r>
-      <w:r>
-        <w:rPr>
-          <w:rFonts w:ascii="Times New Roman" w:hAnsi="Times New Roman"/>
-          <w:rtl w:val="0"/>
-        </w:rPr>
-        <w:t xml:space="preserve">                                                     </w:t>
-      </w:r>
-    </w:p>
-    <w:p>
-      <w:pPr>
-        <w:pStyle w:val="Body"/>
-        <w:jc w:val="both"/>
-        <w:rPr>
+        <w:t xml:space="preserve">                                                       May 2018                                                     </w:t>
+      </w:r>
+    </w:p>
+    <w:p>
+      <w:pPr>
+        <w:pStyle w:val="Body A"/>
+        <w:jc w:val="both"/>
+        <w:rPr>
+          <w:rStyle w:val="None"/>
           <w:rFonts w:ascii="Times New Roman" w:cs="Times New Roman" w:hAnsi="Times New Roman" w:eastAsia="Times New Roman"/>
         </w:rPr>
       </w:pPr>
       <w:r>
         <w:rPr>
+          <w:rStyle w:val="None"/>
           <w:rFonts w:ascii="Times New Roman" w:hAnsi="Times New Roman"/>
           <w:rtl w:val="0"/>
           <w:lang w:val="en-US"/>
@@ -303,57 +248,33 @@
     </w:p>
     <w:p>
       <w:pPr>
-        <w:pStyle w:val="Body"/>
-        <w:jc w:val="both"/>
-      </w:pPr>
-    </w:p>
-    <w:p>
-      <w:pPr>
-        <w:pStyle w:val="Body"/>
-        <w:jc w:val="both"/>
-        <w:rPr>
+        <w:pStyle w:val="Body A"/>
+        <w:jc w:val="both"/>
+      </w:pPr>
+    </w:p>
+    <w:p>
+      <w:pPr>
+        <w:pStyle w:val="Body A"/>
+        <w:jc w:val="both"/>
+        <w:rPr>
+          <w:rStyle w:val="None"/>
           <w:rFonts w:ascii="Times New Roman" w:cs="Times New Roman" w:hAnsi="Times New Roman" w:eastAsia="Times New Roman"/>
         </w:rPr>
       </w:pPr>
       <w:r>
         <w:rPr>
+          <w:rStyle w:val="None"/>
           <w:rFonts w:ascii="Times New Roman" w:hAnsi="Times New Roman"/>
           <w:rtl w:val="0"/>
           <w:lang w:val="en-US"/>
         </w:rPr>
         <w:t>Bachelor of Engineering, Computer Science</w:t>
         <w:tab/>
-      </w:r>
-      <w:r>
-        <w:rPr>
-          <w:rFonts w:ascii="Times New Roman" w:hAnsi="Times New Roman"/>
-          <w:rtl w:val="0"/>
-          <w:lang w:val="en-US"/>
-        </w:rPr>
         <w:t>(GPA: 3.5)</w:t>
-      </w:r>
-      <w:r>
-        <w:rPr>
-          <w:rFonts w:ascii="Times New Roman" w:cs="Times New Roman" w:hAnsi="Times New Roman" w:eastAsia="Times New Roman"/>
-        </w:rPr>
         <w:tab/>
         <w:tab/>
         <w:tab/>
-      </w:r>
-      <w:r>
-        <w:rPr>
-          <w:rFonts w:ascii="Times New Roman" w:hAnsi="Times New Roman"/>
-          <w:rtl w:val="0"/>
-          <w:lang w:val="en-US"/>
-        </w:rPr>
-        <w:t xml:space="preserve"> </w:t>
-      </w:r>
-      <w:r>
-        <w:rPr>
-          <w:rFonts w:ascii="Times New Roman" w:hAnsi="Times New Roman"/>
-          <w:rtl w:val="0"/>
-        </w:rPr>
-        <w:t xml:space="preserve">              </w:t>
+        <w:t xml:space="preserve">               </w:t>
         <w:tab/>
         <w:tab/>
         <w:tab/>
@@ -371,12 +292,14 @@
         <w:ind w:left="0" w:firstLine="0"/>
         <w:jc w:val="both"/>
         <w:rPr>
+          <w:rStyle w:val="None"/>
           <w:rFonts w:ascii="Times New Roman" w:cs="Times New Roman" w:hAnsi="Times New Roman" w:eastAsia="Times New Roman"/>
           <w:u w:val="single"/>
         </w:rPr>
       </w:pPr>
       <w:r>
         <w:rPr>
+          <w:rStyle w:val="None"/>
           <w:rFonts w:ascii="Times New Roman" w:hAnsi="Times New Roman"/>
           <w:rtl w:val="0"/>
           <w:lang w:val="en-US"/>
@@ -386,13 +309,16 @@
     </w:p>
     <w:p>
       <w:pPr>
-        <w:pStyle w:val="Body"/>
-      </w:pPr>
-    </w:p>
-    <w:p>
-      <w:pPr>
-        <w:pStyle w:val="Body"/>
-        <w:rPr>
+        <w:pStyle w:val="Body A"/>
+        <w:jc w:val="both"/>
+      </w:pPr>
+    </w:p>
+    <w:p>
+      <w:pPr>
+        <w:pStyle w:val="Body A"/>
+        <w:jc w:val="both"/>
+        <w:rPr>
+          <w:rStyle w:val="None"/>
           <w:rFonts w:ascii="Times New Roman" w:cs="Times New Roman" w:hAnsi="Times New Roman" w:eastAsia="Times New Roman"/>
           <w:b w:val="1"/>
           <w:bCs w:val="1"/>
@@ -402,6 +328,7 @@
       </w:pPr>
       <w:r>
         <w:rPr>
+          <w:rStyle w:val="None"/>
           <w:rFonts w:ascii="Times New Roman" w:hAnsi="Times New Roman"/>
           <w:b w:val="1"/>
           <w:bCs w:val="1"/>
@@ -415,8 +342,10 @@
     </w:p>
     <w:p>
       <w:pPr>
-        <w:pStyle w:val="Body"/>
-        <w:rPr>
+        <w:pStyle w:val="Body A"/>
+        <w:jc w:val="both"/>
+        <w:rPr>
+          <w:rStyle w:val="None"/>
           <w:rFonts w:ascii="Times New Roman" w:cs="Times New Roman" w:hAnsi="Times New Roman" w:eastAsia="Times New Roman"/>
           <w:b w:val="1"/>
           <w:bCs w:val="1"/>
@@ -448,7 +377,7 @@
           <w:rtl w:val="0"/>
           <w:lang w:val="en-US"/>
         </w:rPr>
-        <w:t>Deep understanding of design patterns and unblemished problem-solving skills.</w:t>
+        <w:t>Deep understanding of design patterns and unblemished problem-solving skills, low latency micro-services.</w:t>
       </w:r>
     </w:p>
     <w:p>
@@ -526,23 +455,7 @@
           <w:rtl w:val="0"/>
           <w:lang w:val="en-US"/>
         </w:rPr>
-        <w:t>Strong experience with complete product development lifecycle, developing consumer facing applications, Object Oriented Analysis and design methodologies</w:t>
-      </w:r>
-      <w:r>
-        <w:rPr>
-          <w:rFonts w:ascii="Times New Roman" w:hAnsi="Times New Roman"/>
-          <w:rtl w:val="0"/>
-          <w:lang w:val="en-US"/>
-        </w:rPr>
-        <w:t xml:space="preserve"> using agile and test driven development process</w:t>
-      </w:r>
-      <w:r>
-        <w:rPr>
-          <w:rFonts w:ascii="Times New Roman" w:hAnsi="Times New Roman"/>
-          <w:rtl w:val="0"/>
-          <w:lang w:val="en-US"/>
-        </w:rPr>
-        <w:t>.</w:t>
+        <w:t>Strong experience with complete product development lifecycle, developing consumer facing applications, Object Oriented Analysis and design methodologies using agile and test-driven development process with automated test case development.</w:t>
       </w:r>
     </w:p>
     <w:p>
@@ -606,6 +519,7 @@
         </w:tabs>
         <w:spacing w:line="240" w:lineRule="auto"/>
         <w:ind w:left="0" w:firstLine="0"/>
+        <w:jc w:val="both"/>
       </w:pPr>
     </w:p>
     <w:p>
@@ -617,7 +531,9 @@
         </w:tabs>
         <w:spacing w:line="240" w:lineRule="auto"/>
         <w:ind w:left="0" w:firstLine="0"/>
-        <w:rPr>
+        <w:jc w:val="both"/>
+        <w:rPr>
+          <w:rStyle w:val="None"/>
           <w:rFonts w:ascii="Times New Roman" w:cs="Times New Roman" w:hAnsi="Times New Roman" w:eastAsia="Times New Roman"/>
           <w:b w:val="1"/>
           <w:bCs w:val="1"/>
@@ -627,6 +543,7 @@
       </w:pPr>
       <w:r>
         <w:rPr>
+          <w:rStyle w:val="None"/>
           <w:rFonts w:ascii="Times New Roman" w:hAnsi="Times New Roman"/>
           <w:b w:val="1"/>
           <w:bCs w:val="1"/>
@@ -640,7 +557,8 @@
     </w:p>
     <w:p>
       <w:pPr>
-        <w:pStyle w:val="Body"/>
+        <w:pStyle w:val="Body A"/>
+        <w:jc w:val="both"/>
       </w:pPr>
     </w:p>
     <w:p>
@@ -653,7 +571,7 @@
         <w:bidi w:val="0"/>
         <w:spacing w:line="240" w:lineRule="auto"/>
         <w:ind w:right="0"/>
-        <w:jc w:val="left"/>
+        <w:jc w:val="both"/>
         <w:rPr>
           <w:rFonts w:ascii="Times New Roman" w:hAnsi="Times New Roman"/>
           <w:b w:val="1"/>
@@ -666,6 +584,7 @@
       </w:pPr>
       <w:r>
         <w:rPr>
+          <w:rStyle w:val="None"/>
           <w:rFonts w:ascii="Times New Roman" w:hAnsi="Times New Roman"/>
           <w:b w:val="1"/>
           <w:bCs w:val="1"/>
@@ -678,6 +597,7 @@
       </w:r>
       <w:r>
         <w:rPr>
+          <w:rStyle w:val="None"/>
           <w:rFonts w:ascii="Times New Roman" w:hAnsi="Times New Roman"/>
           <w:b w:val="0"/>
           <w:bCs w:val="0"/>
@@ -686,10 +606,46 @@
           <w:rtl w:val="0"/>
           <w:lang w:val="en-US"/>
         </w:rPr>
-        <w:t>Java</w:t>
-      </w:r>
-      <w:r>
-        <w:rPr>
+        <w:t xml:space="preserve">Java 8, Angular, </w:t>
+      </w:r>
+    </w:p>
+    <w:p>
+      <w:pPr>
+        <w:pStyle w:val="Company Name"/>
+        <w:numPr>
+          <w:ilvl w:val="0"/>
+          <w:numId w:val="5"/>
+        </w:numPr>
+        <w:bidi w:val="0"/>
+        <w:spacing w:line="240" w:lineRule="auto"/>
+        <w:ind w:right="0"/>
+        <w:jc w:val="both"/>
+        <w:rPr>
+          <w:rFonts w:ascii="Times New Roman" w:hAnsi="Times New Roman"/>
+          <w:b w:val="1"/>
+          <w:bCs w:val="1"/>
+          <w:i w:val="1"/>
+          <w:iCs w:val="1"/>
+          <w:rtl w:val="0"/>
+          <w:lang w:val="en-US"/>
+        </w:rPr>
+      </w:pPr>
+      <w:r>
+        <w:rPr>
+          <w:rStyle w:val="None"/>
+          <w:rFonts w:ascii="Times New Roman" w:hAnsi="Times New Roman"/>
+          <w:b w:val="1"/>
+          <w:bCs w:val="1"/>
+          <w:i w:val="0"/>
+          <w:iCs w:val="0"/>
+          <w:rtl w:val="0"/>
+          <w:lang w:val="en-US"/>
+        </w:rPr>
+        <w:t xml:space="preserve">Java Technologies: </w:t>
+      </w:r>
+      <w:r>
+        <w:rPr>
+          <w:rStyle w:val="None"/>
           <w:rFonts w:ascii="Times New Roman" w:hAnsi="Times New Roman"/>
           <w:b w:val="0"/>
           <w:bCs w:val="0"/>
@@ -698,7 +654,7 @@
           <w:rtl w:val="0"/>
           <w:lang w:val="en-US"/>
         </w:rPr>
-        <w:t xml:space="preserve"> 8, C++</w:t>
+        <w:t>JSP, JDBC, JPA, Spring 4.x, Spring Boot, Servlet 3.0., Hibernate</w:t>
       </w:r>
     </w:p>
     <w:p>
@@ -711,7 +667,7 @@
         <w:bidi w:val="0"/>
         <w:spacing w:line="240" w:lineRule="auto"/>
         <w:ind w:right="0"/>
-        <w:jc w:val="left"/>
+        <w:jc w:val="both"/>
         <w:rPr>
           <w:rFonts w:ascii="Times New Roman" w:hAnsi="Times New Roman"/>
           <w:b w:val="1"/>
@@ -724,6 +680,7 @@
       </w:pPr>
       <w:r>
         <w:rPr>
+          <w:rStyle w:val="None"/>
           <w:rFonts w:ascii="Times New Roman" w:hAnsi="Times New Roman"/>
           <w:b w:val="1"/>
           <w:bCs w:val="1"/>
@@ -732,34 +689,11 @@
           <w:rtl w:val="0"/>
           <w:lang w:val="en-US"/>
         </w:rPr>
-        <w:t>Java Technologies</w:t>
-      </w:r>
-      <w:r>
-        <w:rPr>
-          <w:rFonts w:ascii="Times New Roman" w:hAnsi="Times New Roman"/>
-          <w:b w:val="1"/>
-          <w:bCs w:val="1"/>
-          <w:i w:val="0"/>
-          <w:iCs w:val="0"/>
-          <w:rtl w:val="0"/>
-          <w:lang w:val="en-US"/>
-        </w:rPr>
-        <w:t>:</w:t>
-      </w:r>
-      <w:r>
-        <w:rPr>
-          <w:rFonts w:ascii="Times New Roman" w:hAnsi="Times New Roman"/>
-          <w:b w:val="1"/>
-          <w:bCs w:val="1"/>
-          <w:i w:val="0"/>
-          <w:iCs w:val="0"/>
-          <w:rtl w:val="0"/>
-          <w:lang w:val="en-US"/>
-        </w:rPr>
-        <w:t xml:space="preserve"> </w:t>
-      </w:r>
-      <w:r>
-        <w:rPr>
+        <w:t>Web Technologies:</w:t>
+      </w:r>
+      <w:r>
+        <w:rPr>
+          <w:rStyle w:val="None"/>
           <w:rFonts w:ascii="Times New Roman" w:hAnsi="Times New Roman"/>
           <w:b w:val="0"/>
           <w:bCs w:val="0"/>
@@ -768,149 +702,101 @@
           <w:rtl w:val="0"/>
           <w:lang w:val="en-US"/>
         </w:rPr>
-        <w:t>JSP, JDBC, JPA, Spring 4.x, Spring Boot, Servlet 3.0., Hibernate</w:t>
-      </w:r>
-    </w:p>
-    <w:p>
-      <w:pPr>
-        <w:pStyle w:val="Company Name"/>
+        <w:t>Javascript, NodeJs, HTML5/DHTML, CSS3, XML, AJAX, JSON, RESTful.</w:t>
+      </w:r>
+    </w:p>
+    <w:p>
+      <w:pPr>
+        <w:pStyle w:val="Body A"/>
         <w:numPr>
           <w:ilvl w:val="0"/>
           <w:numId w:val="5"/>
         </w:numPr>
         <w:bidi w:val="0"/>
-        <w:spacing w:line="240" w:lineRule="auto"/>
-        <w:ind w:right="0"/>
-        <w:jc w:val="left"/>
-        <w:rPr>
+        <w:ind w:right="0"/>
+        <w:jc w:val="both"/>
+        <w:rPr>
+          <w:rFonts w:ascii="Times New Roman" w:hAnsi="Times New Roman"/>
+          <w:rtl w:val="0"/>
+          <w:lang w:val="nl-NL"/>
+        </w:rPr>
+      </w:pPr>
+      <w:r>
+        <w:rPr>
+          <w:rStyle w:val="None"/>
           <w:rFonts w:ascii="Times New Roman" w:hAnsi="Times New Roman"/>
           <w:b w:val="1"/>
           <w:bCs w:val="1"/>
-          <w:i w:val="1"/>
-          <w:iCs w:val="1"/>
-          <w:rtl w:val="0"/>
-          <w:lang w:val="en-US"/>
-        </w:rPr>
-      </w:pPr>
-      <w:r>
-        <w:rPr>
+          <w:rtl w:val="0"/>
+          <w:lang w:val="nl-NL"/>
+        </w:rPr>
+        <w:t>Database:</w:t>
+      </w:r>
+      <w:r>
+        <w:rPr>
+          <w:rStyle w:val="None"/>
+          <w:rFonts w:ascii="Times New Roman" w:hAnsi="Times New Roman"/>
+          <w:rtl w:val="0"/>
+          <w:lang w:val="it-IT"/>
+        </w:rPr>
+        <w:t xml:space="preserve"> MSSQL, MySQL, MongoDB</w:t>
+      </w:r>
+      <w:r>
+        <w:rPr>
+          <w:rStyle w:val="None"/>
+          <w:rFonts w:ascii="Times New Roman" w:hAnsi="Times New Roman"/>
+          <w:rtl w:val="0"/>
+          <w:lang w:val="en-US"/>
+        </w:rPr>
+        <w:t>, Oracle RDBMS.</w:t>
+      </w:r>
+    </w:p>
+    <w:p>
+      <w:pPr>
+        <w:pStyle w:val="Body A"/>
+        <w:numPr>
+          <w:ilvl w:val="0"/>
+          <w:numId w:val="5"/>
+        </w:numPr>
+        <w:bidi w:val="0"/>
+        <w:ind w:right="0"/>
+        <w:jc w:val="both"/>
+        <w:rPr>
+          <w:rFonts w:ascii="Times New Roman" w:hAnsi="Times New Roman"/>
+          <w:rtl w:val="0"/>
+          <w:lang w:val="en-US"/>
+        </w:rPr>
+      </w:pPr>
+      <w:r>
+        <w:rPr>
+          <w:rStyle w:val="None"/>
           <w:rFonts w:ascii="Times New Roman" w:hAnsi="Times New Roman"/>
           <w:b w:val="1"/>
           <w:bCs w:val="1"/>
-          <w:i w:val="0"/>
-          <w:iCs w:val="0"/>
-          <w:rtl w:val="0"/>
-          <w:lang w:val="en-US"/>
-        </w:rPr>
-        <w:t>Web Technologies:</w:t>
-      </w:r>
-      <w:r>
-        <w:rPr>
-          <w:rFonts w:ascii="Times New Roman" w:hAnsi="Times New Roman"/>
-          <w:b w:val="0"/>
-          <w:bCs w:val="0"/>
-          <w:i w:val="0"/>
-          <w:iCs w:val="0"/>
-          <w:rtl w:val="0"/>
-          <w:lang w:val="en-US"/>
-        </w:rPr>
-        <w:t>Javascript,</w:t>
-      </w:r>
-      <w:r>
-        <w:rPr>
-          <w:rFonts w:ascii="Times New Roman" w:hAnsi="Times New Roman"/>
-          <w:b w:val="0"/>
-          <w:bCs w:val="0"/>
-          <w:i w:val="0"/>
-          <w:iCs w:val="0"/>
-          <w:rtl w:val="0"/>
-          <w:lang w:val="en-US"/>
-        </w:rPr>
-        <w:t xml:space="preserve"> Angular, NodeJs, HTML</w:t>
-      </w:r>
-      <w:r>
-        <w:rPr>
-          <w:rFonts w:ascii="Times New Roman" w:hAnsi="Times New Roman"/>
-          <w:b w:val="0"/>
-          <w:bCs w:val="0"/>
-          <w:i w:val="0"/>
-          <w:iCs w:val="0"/>
-          <w:rtl w:val="0"/>
-          <w:lang w:val="en-US"/>
-        </w:rPr>
-        <w:t>5</w:t>
-      </w:r>
-      <w:r>
-        <w:rPr>
-          <w:rFonts w:ascii="Times New Roman" w:hAnsi="Times New Roman"/>
-          <w:b w:val="0"/>
-          <w:bCs w:val="0"/>
-          <w:i w:val="0"/>
-          <w:iCs w:val="0"/>
-          <w:rtl w:val="0"/>
-          <w:lang w:val="en-US"/>
-        </w:rPr>
-        <w:t>/DHTML, CSS</w:t>
-      </w:r>
-      <w:r>
-        <w:rPr>
-          <w:rFonts w:ascii="Times New Roman" w:hAnsi="Times New Roman"/>
-          <w:b w:val="0"/>
-          <w:bCs w:val="0"/>
-          <w:i w:val="0"/>
-          <w:iCs w:val="0"/>
-          <w:rtl w:val="0"/>
-          <w:lang w:val="en-US"/>
-        </w:rPr>
-        <w:t>3</w:t>
-      </w:r>
-      <w:r>
-        <w:rPr>
-          <w:rFonts w:ascii="Times New Roman" w:hAnsi="Times New Roman"/>
-          <w:b w:val="0"/>
-          <w:bCs w:val="0"/>
-          <w:i w:val="0"/>
-          <w:iCs w:val="0"/>
-          <w:rtl w:val="0"/>
-          <w:lang w:val="en-US"/>
-        </w:rPr>
-        <w:t>, XML, AJAX, JSON</w:t>
-      </w:r>
-      <w:r>
-        <w:rPr>
-          <w:rFonts w:ascii="Times New Roman" w:hAnsi="Times New Roman"/>
-          <w:b w:val="0"/>
-          <w:bCs w:val="0"/>
-          <w:i w:val="0"/>
-          <w:iCs w:val="0"/>
-          <w:rtl w:val="0"/>
-          <w:lang w:val="en-US"/>
-        </w:rPr>
-        <w:t>, RESTful</w:t>
-      </w:r>
-      <w:r>
-        <w:rPr>
-          <w:rFonts w:ascii="Times New Roman" w:hAnsi="Times New Roman"/>
-          <w:b w:val="0"/>
-          <w:bCs w:val="0"/>
-          <w:i w:val="0"/>
-          <w:iCs w:val="0"/>
-          <w:rtl w:val="0"/>
-          <w:lang w:val="en-US"/>
-        </w:rPr>
-        <w:t>.</w:t>
-      </w:r>
-    </w:p>
-    <w:p>
-      <w:pPr>
-        <w:pStyle w:val="Body"/>
+          <w:rtl w:val="0"/>
+          <w:lang w:val="en-US"/>
+        </w:rPr>
+        <w:t xml:space="preserve">Operating Systems: </w:t>
+      </w:r>
+      <w:r>
+        <w:rPr>
+          <w:rFonts w:ascii="Times New Roman" w:hAnsi="Times New Roman"/>
+          <w:rtl w:val="0"/>
+          <w:lang w:val="en-US"/>
+        </w:rPr>
+        <w:t>OSX, Windows, Linux (Ubuntu).</w:t>
+      </w:r>
+    </w:p>
+    <w:p>
+      <w:pPr>
+        <w:pStyle w:val="Body A"/>
         <w:numPr>
           <w:ilvl w:val="0"/>
           <w:numId w:val="5"/>
         </w:numPr>
         <w:bidi w:val="0"/>
         <w:ind w:right="0"/>
-        <w:jc w:val="left"/>
+        <w:jc w:val="both"/>
         <w:rPr>
           <w:rFonts w:ascii="Times New Roman" w:hAnsi="Times New Roman"/>
           <w:rtl w:val="0"/>
@@ -919,132 +805,50 @@
       </w:pPr>
       <w:r>
         <w:rPr>
+          <w:rStyle w:val="None"/>
           <w:rFonts w:ascii="Times New Roman" w:hAnsi="Times New Roman"/>
           <w:b w:val="1"/>
           <w:bCs w:val="1"/>
           <w:rtl w:val="0"/>
           <w:lang w:val="nl-NL"/>
         </w:rPr>
-        <w:t>Database:</w:t>
-      </w:r>
-      <w:r>
-        <w:rPr>
+        <w:t xml:space="preserve">Servers: </w:t>
+      </w:r>
+      <w:r>
+        <w:rPr>
+          <w:rStyle w:val="None"/>
           <w:rFonts w:ascii="Times New Roman" w:hAnsi="Times New Roman"/>
           <w:rtl w:val="0"/>
           <w:lang w:val="it-IT"/>
         </w:rPr>
-        <w:t xml:space="preserve"> MySQL, MongoDB</w:t>
-      </w:r>
-      <w:r>
-        <w:rPr>
-          <w:rFonts w:ascii="Times New Roman" w:hAnsi="Times New Roman"/>
-          <w:rtl w:val="0"/>
-          <w:lang w:val="en-US"/>
-        </w:rPr>
-        <w:t>, Oracle RDBMS</w:t>
-      </w:r>
-      <w:r>
-        <w:rPr>
-          <w:rFonts w:ascii="Times New Roman" w:hAnsi="Times New Roman"/>
-          <w:rtl w:val="0"/>
-        </w:rPr>
-        <w:t>.</w:t>
-      </w:r>
-    </w:p>
-    <w:p>
-      <w:pPr>
-        <w:pStyle w:val="Body"/>
+        <w:t>Apache HTTP, Tomcat.</w:t>
+      </w:r>
+    </w:p>
+    <w:p>
+      <w:pPr>
+        <w:pStyle w:val="Body A"/>
         <w:numPr>
           <w:ilvl w:val="0"/>
           <w:numId w:val="5"/>
         </w:numPr>
         <w:bidi w:val="0"/>
         <w:ind w:right="0"/>
-        <w:jc w:val="left"/>
-        <w:rPr>
-          <w:rFonts w:ascii="Times New Roman" w:hAnsi="Times New Roman"/>
-          <w:rtl w:val="0"/>
-          <w:lang w:val="en-US"/>
-        </w:rPr>
-      </w:pPr>
-      <w:r>
-        <w:rPr>
+        <w:jc w:val="both"/>
+        <w:rPr>
+          <w:rFonts w:ascii="Times New Roman" w:hAnsi="Times New Roman"/>
+          <w:rtl w:val="0"/>
+          <w:lang w:val="en-US"/>
+        </w:rPr>
+      </w:pPr>
+      <w:r>
+        <w:rPr>
+          <w:rStyle w:val="None"/>
           <w:rFonts w:ascii="Times New Roman" w:hAnsi="Times New Roman"/>
           <w:b w:val="1"/>
           <w:bCs w:val="1"/>
           <w:rtl w:val="0"/>
           <w:lang w:val="en-US"/>
         </w:rPr>
-        <w:t xml:space="preserve">Operating Systems: </w:t>
-      </w:r>
-      <w:r>
-        <w:rPr>
-          <w:rFonts w:ascii="Times New Roman" w:hAnsi="Times New Roman"/>
-          <w:rtl w:val="0"/>
-          <w:lang w:val="en-US"/>
-        </w:rPr>
-        <w:t>OSX, Windows, Linux (Ubuntu).</w:t>
-      </w:r>
-    </w:p>
-    <w:p>
-      <w:pPr>
-        <w:pStyle w:val="Body"/>
-        <w:numPr>
-          <w:ilvl w:val="0"/>
-          <w:numId w:val="5"/>
-        </w:numPr>
-        <w:bidi w:val="0"/>
-        <w:ind w:right="0"/>
-        <w:jc w:val="left"/>
-        <w:rPr>
-          <w:rFonts w:ascii="Times New Roman" w:hAnsi="Times New Roman"/>
-          <w:rtl w:val="0"/>
-          <w:lang w:val="nl-NL"/>
-        </w:rPr>
-      </w:pPr>
-      <w:r>
-        <w:rPr>
-          <w:rFonts w:ascii="Times New Roman" w:hAnsi="Times New Roman"/>
-          <w:b w:val="1"/>
-          <w:bCs w:val="1"/>
-          <w:rtl w:val="0"/>
-          <w:lang w:val="nl-NL"/>
-        </w:rPr>
-        <w:t xml:space="preserve">Servers: </w:t>
-      </w:r>
-      <w:r>
-        <w:rPr>
-          <w:rFonts w:ascii="Times New Roman" w:hAnsi="Times New Roman"/>
-          <w:rtl w:val="0"/>
-          <w:lang w:val="it-IT"/>
-        </w:rPr>
-        <w:t>Apache HTTP, Tomcat.</w:t>
-      </w:r>
-    </w:p>
-    <w:p>
-      <w:pPr>
-        <w:pStyle w:val="Body"/>
-        <w:numPr>
-          <w:ilvl w:val="0"/>
-          <w:numId w:val="5"/>
-        </w:numPr>
-        <w:bidi w:val="0"/>
-        <w:ind w:right="0"/>
-        <w:jc w:val="left"/>
-        <w:rPr>
-          <w:rFonts w:ascii="Times New Roman" w:hAnsi="Times New Roman"/>
-          <w:rtl w:val="0"/>
-          <w:lang w:val="en-US"/>
-        </w:rPr>
-      </w:pPr>
-      <w:r>
-        <w:rPr>
-          <w:rFonts w:ascii="Times New Roman" w:hAnsi="Times New Roman"/>
-          <w:b w:val="1"/>
-          <w:bCs w:val="1"/>
-          <w:rtl w:val="0"/>
-          <w:lang w:val="en-US"/>
-        </w:rPr>
         <w:t>IDE/VCS/Build Tools or Systems:</w:t>
       </w:r>
       <w:r>
@@ -1053,43 +857,12 @@
           <w:rtl w:val="0"/>
           <w:lang w:val="en-US"/>
         </w:rPr>
-        <w:t xml:space="preserve">Eclipse, NetBeans, </w:t>
-      </w:r>
-      <w:r>
-        <w:rPr>
-          <w:rFonts w:ascii="Times New Roman" w:hAnsi="Times New Roman"/>
-          <w:rtl w:val="0"/>
-          <w:lang w:val="en-US"/>
-        </w:rPr>
-        <w:t>IntelliJ</w:t>
-      </w:r>
-      <w:r>
-        <w:rPr>
-          <w:rFonts w:ascii="Times New Roman" w:hAnsi="Times New Roman"/>
-          <w:rtl w:val="0"/>
-          <w:lang w:val="en-US"/>
-        </w:rPr>
-        <w:t>, WebStorm, Github, Git, Ant</w:t>
-      </w:r>
-      <w:r>
-        <w:rPr>
-          <w:rFonts w:ascii="Times New Roman" w:hAnsi="Times New Roman"/>
-          <w:rtl w:val="0"/>
-          <w:lang w:val="en-US"/>
-        </w:rPr>
-        <w:t>, Maven</w:t>
-      </w:r>
-      <w:r>
-        <w:rPr>
-          <w:rFonts w:ascii="Times New Roman" w:hAnsi="Times New Roman"/>
-          <w:rtl w:val="0"/>
-        </w:rPr>
-        <w:t>.</w:t>
-      </w:r>
-    </w:p>
-    <w:p>
-      <w:pPr>
-        <w:pStyle w:val="Body"/>
+        <w:t>Eclipse, NetBeans, IntelliJ, WebStorm, Github, Git, Ant, Maven, Gitlab, JIRA.</w:t>
+      </w:r>
+    </w:p>
+    <w:p>
+      <w:pPr>
+        <w:pStyle w:val="Body A"/>
         <w:tabs>
           <w:tab w:val="left" w:pos="540"/>
           <w:tab w:val="left" w:pos="900"/>
@@ -1099,7 +872,7 @@
     </w:p>
     <w:p>
       <w:pPr>
-        <w:pStyle w:val="Body"/>
+        <w:pStyle w:val="Body A"/>
         <w:tabs>
           <w:tab w:val="left" w:pos="540"/>
           <w:tab w:val="left" w:pos="900"/>
@@ -1109,6 +882,7 @@
       </w:pPr>
       <w:r>
         <w:rPr>
+          <w:rStyle w:val="None"/>
           <w:rFonts w:ascii="Times New Roman" w:hAnsi="Times New Roman"/>
           <w:b w:val="1"/>
           <w:bCs w:val="1"/>
@@ -1121,17 +895,19 @@
       </w:r>
       <w:r>
         <w:rPr>
+          <w:rStyle w:val="None"/>
           <w:rFonts w:ascii="Times New Roman" w:hAnsi="Times New Roman"/>
           <w:b w:val="1"/>
           <w:bCs w:val="1"/>
           <w:rtl w:val="0"/>
+          <w:lang w:val="en-US"/>
         </w:rPr>
         <w:t>:</w:t>
       </w:r>
     </w:p>
     <w:p>
       <w:pPr>
-        <w:pStyle w:val="Body"/>
+        <w:pStyle w:val="Body A"/>
         <w:tabs>
           <w:tab w:val="left" w:pos="540"/>
           <w:tab w:val="left" w:pos="900"/>
@@ -1139,13 +915,14 @@
         </w:tabs>
         <w:jc w:val="both"/>
         <w:rPr>
+          <w:rStyle w:val="None"/>
           <w:rFonts w:ascii="Times New Roman" w:cs="Times New Roman" w:hAnsi="Times New Roman" w:eastAsia="Times New Roman"/>
         </w:rPr>
       </w:pPr>
     </w:p>
     <w:p>
       <w:pPr>
-        <w:pStyle w:val="Body"/>
+        <w:pStyle w:val="Body A"/>
         <w:tabs>
           <w:tab w:val="left" w:pos="540"/>
           <w:tab w:val="left" w:pos="900"/>
@@ -1153,11 +930,13 @@
         </w:tabs>
         <w:jc w:val="both"/>
         <w:rPr>
+          <w:rStyle w:val="None"/>
           <w:rFonts w:ascii="Times New Roman" w:cs="Times New Roman" w:hAnsi="Times New Roman" w:eastAsia="Times New Roman"/>
         </w:rPr>
       </w:pPr>
       <w:r>
         <w:rPr>
+          <w:rStyle w:val="None"/>
           <w:rFonts w:ascii="Times New Roman" w:hAnsi="Times New Roman"/>
           <w:b w:val="1"/>
           <w:bCs w:val="1"/>
@@ -1165,13 +944,6 @@
           <w:lang w:val="en-US"/>
         </w:rPr>
         <w:t>Lucideus Cyber Security, Intern</w:t>
-      </w:r>
-      <w:r>
-        <w:rPr>
-          <w:rFonts w:ascii="Times New Roman" w:cs="Times New Roman" w:hAnsi="Times New Roman" w:eastAsia="Times New Roman"/>
-          <w:b w:val="1"/>
-          <w:bCs w:val="1"/>
-        </w:rPr>
         <w:tab/>
         <w:tab/>
         <w:tab/>
@@ -1180,9 +952,11 @@
         <w:tab/>
         <w:tab/>
         <w:tab/>
-      </w:r>
-      <w:r>
-        <w:rPr>
+        <w:t xml:space="preserve">       </w:t>
+      </w:r>
+      <w:r>
+        <w:rPr>
+          <w:rStyle w:val="None"/>
           <w:rFonts w:ascii="Times New Roman" w:hAnsi="Times New Roman"/>
           <w:rtl w:val="0"/>
           <w:lang w:val="en-US"/>
@@ -1191,6 +965,7 @@
       </w:r>
       <w:r>
         <w:rPr>
+          <w:rStyle w:val="None"/>
           <w:rFonts w:ascii="Times New Roman" w:hAnsi="Times New Roman" w:hint="default"/>
           <w:rtl w:val="0"/>
           <w:lang w:val="en-US"/>
@@ -1199,6 +974,7 @@
       </w:r>
       <w:r>
         <w:rPr>
+          <w:rStyle w:val="None"/>
           <w:rFonts w:ascii="Times New Roman" w:hAnsi="Times New Roman"/>
           <w:rtl w:val="0"/>
           <w:lang w:val="en-US"/>
@@ -1286,7 +1062,437 @@
     </w:p>
     <w:p>
       <w:pPr>
-        <w:pStyle w:val="Body"/>
+        <w:pStyle w:val="Body A"/>
+        <w:tabs>
+          <w:tab w:val="left" w:pos="540"/>
+          <w:tab w:val="left" w:pos="900"/>
+          <w:tab w:val="left" w:pos="3750"/>
+        </w:tabs>
+        <w:jc w:val="both"/>
+      </w:pPr>
+    </w:p>
+    <w:p>
+      <w:pPr>
+        <w:pStyle w:val="Body A"/>
+        <w:tabs>
+          <w:tab w:val="left" w:pos="540"/>
+          <w:tab w:val="left" w:pos="900"/>
+          <w:tab w:val="left" w:pos="3750"/>
+        </w:tabs>
+        <w:jc w:val="both"/>
+        <w:rPr>
+          <w:rStyle w:val="None"/>
+          <w:rFonts w:ascii="Times New Roman" w:cs="Times New Roman" w:hAnsi="Times New Roman" w:eastAsia="Times New Roman"/>
+        </w:rPr>
+      </w:pPr>
+      <w:r>
+        <w:rPr>
+          <w:rStyle w:val="None"/>
+          <w:rFonts w:ascii="Times New Roman" w:hAnsi="Times New Roman"/>
+          <w:b w:val="1"/>
+          <w:bCs w:val="1"/>
+          <w:rtl w:val="0"/>
+          <w:lang w:val="en-US"/>
+        </w:rPr>
+        <w:t>BrainMentors Pvt. Ltd, Intern</w:t>
+        <w:tab/>
+        <w:tab/>
+        <w:tab/>
+        <w:tab/>
+        <w:tab/>
+        <w:tab/>
+        <w:tab/>
+        <w:tab/>
+        <w:t xml:space="preserve">   </w:t>
+      </w:r>
+      <w:r>
+        <w:rPr>
+          <w:rStyle w:val="None"/>
+          <w:rFonts w:ascii="Times New Roman" w:hAnsi="Times New Roman"/>
+          <w:rtl w:val="0"/>
+          <w:lang w:val="en-US"/>
+        </w:rPr>
+        <w:t xml:space="preserve">August 2015 </w:t>
+      </w:r>
+      <w:r>
+        <w:rPr>
+          <w:rStyle w:val="None"/>
+          <w:rFonts w:ascii="Times New Roman" w:hAnsi="Times New Roman" w:hint="default"/>
+          <w:rtl w:val="0"/>
+          <w:lang w:val="en-US"/>
+        </w:rPr>
+        <w:t xml:space="preserve">– </w:t>
+      </w:r>
+      <w:r>
+        <w:rPr>
+          <w:rStyle w:val="None"/>
+          <w:rFonts w:ascii="Times New Roman" w:hAnsi="Times New Roman"/>
+          <w:rtl w:val="0"/>
+          <w:lang w:val="en-US"/>
+        </w:rPr>
+        <w:t>July 2016</w:t>
+      </w:r>
+    </w:p>
+    <w:p>
+      <w:pPr>
+        <w:pStyle w:val="Company Name"/>
+        <w:numPr>
+          <w:ilvl w:val="0"/>
+          <w:numId w:val="3"/>
+        </w:numPr>
+        <w:bidi w:val="0"/>
+        <w:spacing w:line="240" w:lineRule="auto"/>
+        <w:ind w:right="0"/>
+        <w:jc w:val="both"/>
+        <w:rPr>
+          <w:rFonts w:ascii="Times New Roman" w:hAnsi="Times New Roman"/>
+          <w:rtl w:val="0"/>
+          <w:lang w:val="en-US"/>
+        </w:rPr>
+      </w:pPr>
+      <w:r>
+        <w:rPr>
+          <w:rFonts w:ascii="Times New Roman" w:hAnsi="Times New Roman"/>
+          <w:rtl w:val="0"/>
+          <w:lang w:val="en-US"/>
+        </w:rPr>
+        <w:t>Designed and developed a Learning Management Web application for an academic institute.</w:t>
+      </w:r>
+    </w:p>
+    <w:p>
+      <w:pPr>
+        <w:pStyle w:val="Company Name"/>
+        <w:numPr>
+          <w:ilvl w:val="0"/>
+          <w:numId w:val="3"/>
+        </w:numPr>
+        <w:bidi w:val="0"/>
+        <w:spacing w:line="240" w:lineRule="auto"/>
+        <w:ind w:right="0"/>
+        <w:jc w:val="both"/>
+        <w:rPr>
+          <w:rFonts w:ascii="Times New Roman" w:hAnsi="Times New Roman"/>
+          <w:rtl w:val="0"/>
+          <w:lang w:val="en-US"/>
+        </w:rPr>
+      </w:pPr>
+      <w:r>
+        <w:rPr>
+          <w:rFonts w:ascii="Times New Roman" w:hAnsi="Times New Roman"/>
+          <w:rtl w:val="0"/>
+          <w:lang w:val="en-US"/>
+        </w:rPr>
+        <w:t>Migrated the legacy system from paper exams to online exams, thus enhancing the productivity of the organization by 40%.</w:t>
+      </w:r>
+    </w:p>
+    <w:p>
+      <w:pPr>
+        <w:pStyle w:val="Company Name"/>
+        <w:numPr>
+          <w:ilvl w:val="0"/>
+          <w:numId w:val="3"/>
+        </w:numPr>
+        <w:bidi w:val="0"/>
+        <w:spacing w:line="240" w:lineRule="auto"/>
+        <w:ind w:right="0"/>
+        <w:jc w:val="both"/>
+        <w:rPr>
+          <w:rFonts w:ascii="Times New Roman" w:hAnsi="Times New Roman"/>
+          <w:rtl w:val="0"/>
+          <w:lang w:val="en-US"/>
+        </w:rPr>
+      </w:pPr>
+      <w:r>
+        <w:rPr>
+          <w:rFonts w:ascii="Times New Roman" w:hAnsi="Times New Roman"/>
+          <w:rtl w:val="0"/>
+          <w:lang w:val="en-US"/>
+        </w:rPr>
+        <w:t>Worked in a team of 15 employees following Agile scrum methodology, to serve more than 10,000 users concurrently.</w:t>
+      </w:r>
+    </w:p>
+    <w:p>
+      <w:pPr>
+        <w:pStyle w:val="Company Name"/>
+        <w:numPr>
+          <w:ilvl w:val="0"/>
+          <w:numId w:val="3"/>
+        </w:numPr>
+        <w:bidi w:val="0"/>
+        <w:spacing w:line="240" w:lineRule="auto"/>
+        <w:ind w:right="0"/>
+        <w:jc w:val="both"/>
+        <w:rPr>
+          <w:rFonts w:ascii="Times New Roman" w:hAnsi="Times New Roman"/>
+          <w:rtl w:val="0"/>
+          <w:lang w:val="en-US"/>
+        </w:rPr>
+      </w:pPr>
+      <w:r>
+        <w:rPr>
+          <w:rFonts w:ascii="Times New Roman" w:hAnsi="Times New Roman"/>
+          <w:rtl w:val="0"/>
+          <w:lang w:val="en-US"/>
+        </w:rPr>
+        <w:t>Reduced the server load by 90%  by utilizing the local storage HTML5 and browser capabilities.</w:t>
+      </w:r>
+    </w:p>
+    <w:p>
+      <w:pPr>
+        <w:pStyle w:val="Company Name"/>
+        <w:numPr>
+          <w:ilvl w:val="0"/>
+          <w:numId w:val="3"/>
+        </w:numPr>
+        <w:bidi w:val="0"/>
+        <w:spacing w:line="240" w:lineRule="auto"/>
+        <w:ind w:right="0"/>
+        <w:jc w:val="both"/>
+        <w:rPr>
+          <w:rFonts w:ascii="Times New Roman" w:hAnsi="Times New Roman"/>
+          <w:rtl w:val="0"/>
+          <w:lang w:val="en-US"/>
+        </w:rPr>
+      </w:pPr>
+      <w:r>
+        <w:rPr>
+          <w:rFonts w:ascii="Times New Roman" w:hAnsi="Times New Roman"/>
+          <w:rtl w:val="0"/>
+          <w:lang w:val="en-US"/>
+        </w:rPr>
+        <w:t>Built on MVC architecture and features like user authentication using OAuth2.0, web-services in REST, and NPM tools to make code highly efficient and perform testing.</w:t>
+      </w:r>
+    </w:p>
+    <w:p>
+      <w:pPr>
+        <w:pStyle w:val="Company Name"/>
+        <w:numPr>
+          <w:ilvl w:val="0"/>
+          <w:numId w:val="3"/>
+        </w:numPr>
+        <w:bidi w:val="0"/>
+        <w:spacing w:line="240" w:lineRule="auto"/>
+        <w:ind w:right="0"/>
+        <w:jc w:val="both"/>
+        <w:rPr>
+          <w:rFonts w:ascii="Times New Roman" w:hAnsi="Times New Roman"/>
+          <w:rtl w:val="0"/>
+          <w:lang w:val="en-US"/>
+        </w:rPr>
+      </w:pPr>
+      <w:r>
+        <w:rPr>
+          <w:rFonts w:ascii="Times New Roman" w:hAnsi="Times New Roman"/>
+          <w:rtl w:val="0"/>
+          <w:lang w:val="en-US"/>
+        </w:rPr>
+        <w:t>Cross browser compatibility using bootstrap</w:t>
+      </w:r>
+    </w:p>
+    <w:p>
+      <w:pPr>
+        <w:pStyle w:val="Body A"/>
+      </w:pPr>
+    </w:p>
+    <w:p>
+      <w:pPr>
+        <w:pStyle w:val="Body A"/>
+        <w:tabs>
+          <w:tab w:val="left" w:pos="540"/>
+          <w:tab w:val="left" w:pos="900"/>
+          <w:tab w:val="left" w:pos="3750"/>
+        </w:tabs>
+        <w:jc w:val="both"/>
+        <w:rPr>
+          <w:rStyle w:val="None"/>
+          <w:rFonts w:ascii="Times New Roman" w:cs="Times New Roman" w:hAnsi="Times New Roman" w:eastAsia="Times New Roman"/>
+        </w:rPr>
+      </w:pPr>
+      <w:r>
+        <w:rPr>
+          <w:rStyle w:val="None"/>
+          <w:rFonts w:ascii="Times New Roman" w:hAnsi="Times New Roman"/>
+          <w:b w:val="1"/>
+          <w:bCs w:val="1"/>
+          <w:rtl w:val="0"/>
+          <w:lang w:val="en-US"/>
+        </w:rPr>
+        <w:t>Dynamic Healthcare Systems, Java Developer</w:t>
+        <w:tab/>
+        <w:tab/>
+        <w:tab/>
+        <w:tab/>
+        <w:tab/>
+        <w:tab/>
+        <w:tab/>
+        <w:t xml:space="preserve">           </w:t>
+      </w:r>
+      <w:r>
+        <w:rPr>
+          <w:rStyle w:val="None"/>
+          <w:rFonts w:ascii="Times New Roman" w:hAnsi="Times New Roman"/>
+          <w:rtl w:val="0"/>
+          <w:lang w:val="en-US"/>
+        </w:rPr>
+        <w:t xml:space="preserve">June 2018 </w:t>
+      </w:r>
+      <w:r>
+        <w:rPr>
+          <w:rStyle w:val="None"/>
+          <w:rFonts w:ascii="Times New Roman" w:hAnsi="Times New Roman" w:hint="default"/>
+          <w:rtl w:val="0"/>
+          <w:lang w:val="en-US"/>
+        </w:rPr>
+        <w:t xml:space="preserve">– </w:t>
+      </w:r>
+      <w:r>
+        <w:rPr>
+          <w:rStyle w:val="None"/>
+          <w:rFonts w:ascii="Times New Roman" w:hAnsi="Times New Roman"/>
+          <w:rtl w:val="0"/>
+          <w:lang w:val="en-US"/>
+        </w:rPr>
+        <w:t>Present</w:t>
+      </w:r>
+    </w:p>
+    <w:p>
+      <w:pPr>
+        <w:pStyle w:val="Company Name"/>
+        <w:numPr>
+          <w:ilvl w:val="0"/>
+          <w:numId w:val="3"/>
+        </w:numPr>
+        <w:bidi w:val="0"/>
+        <w:spacing w:line="240" w:lineRule="auto"/>
+        <w:ind w:right="0"/>
+        <w:jc w:val="both"/>
+        <w:rPr>
+          <w:rFonts w:ascii="Times New Roman" w:hAnsi="Times New Roman"/>
+          <w:rtl w:val="0"/>
+          <w:lang w:val="en-US"/>
+        </w:rPr>
+      </w:pPr>
+      <w:r>
+        <w:rPr>
+          <w:rFonts w:ascii="Times New Roman" w:hAnsi="Times New Roman"/>
+          <w:rtl w:val="0"/>
+          <w:lang w:val="en-US"/>
+        </w:rPr>
+        <w:t>Worked on RevenueReconciliation micro-service that calculates the internal amounts and reconciles with external.</w:t>
+      </w:r>
+    </w:p>
+    <w:p>
+      <w:pPr>
+        <w:pStyle w:val="Company Name"/>
+        <w:numPr>
+          <w:ilvl w:val="0"/>
+          <w:numId w:val="3"/>
+        </w:numPr>
+        <w:bidi w:val="0"/>
+        <w:spacing w:line="240" w:lineRule="auto"/>
+        <w:ind w:right="0"/>
+        <w:jc w:val="both"/>
+        <w:rPr>
+          <w:rFonts w:ascii="Times New Roman" w:hAnsi="Times New Roman"/>
+          <w:rtl w:val="0"/>
+          <w:lang w:val="en-US"/>
+        </w:rPr>
+      </w:pPr>
+      <w:r>
+        <w:rPr>
+          <w:rFonts w:ascii="Times New Roman" w:hAnsi="Times New Roman"/>
+          <w:rtl w:val="0"/>
+          <w:lang w:val="en-US"/>
+        </w:rPr>
+        <w:t>Used RabbitMQ for load distribution and message transfers between two services.</w:t>
+      </w:r>
+    </w:p>
+    <w:p>
+      <w:pPr>
+        <w:pStyle w:val="Company Name"/>
+        <w:numPr>
+          <w:ilvl w:val="0"/>
+          <w:numId w:val="3"/>
+        </w:numPr>
+        <w:bidi w:val="0"/>
+        <w:spacing w:line="240" w:lineRule="auto"/>
+        <w:ind w:right="0"/>
+        <w:jc w:val="both"/>
+        <w:rPr>
+          <w:rFonts w:ascii="Times New Roman" w:hAnsi="Times New Roman"/>
+          <w:rtl w:val="0"/>
+          <w:lang w:val="en-US"/>
+        </w:rPr>
+      </w:pPr>
+      <w:r>
+        <w:rPr>
+          <w:rFonts w:ascii="Times New Roman" w:hAnsi="Times New Roman"/>
+          <w:rtl w:val="0"/>
+          <w:lang w:val="en-US"/>
+        </w:rPr>
+        <w:t>Identified major exceptions in log files and handle them gracefully, thus more efficient logging and better system performance.</w:t>
+      </w:r>
+    </w:p>
+    <w:p>
+      <w:pPr>
+        <w:pStyle w:val="Company Name"/>
+        <w:numPr>
+          <w:ilvl w:val="0"/>
+          <w:numId w:val="3"/>
+        </w:numPr>
+        <w:bidi w:val="0"/>
+        <w:spacing w:line="240" w:lineRule="auto"/>
+        <w:ind w:right="0"/>
+        <w:jc w:val="both"/>
+        <w:rPr>
+          <w:rFonts w:ascii="Times New Roman" w:hAnsi="Times New Roman"/>
+          <w:rtl w:val="0"/>
+          <w:lang w:val="en-US"/>
+        </w:rPr>
+      </w:pPr>
+      <w:r>
+        <w:rPr>
+          <w:rFonts w:ascii="Times New Roman" w:hAnsi="Times New Roman"/>
+          <w:rtl w:val="0"/>
+          <w:lang w:val="en-US"/>
+        </w:rPr>
+        <w:t>Worked in a team of 5 developers following Agile scrum methodology, to serve more than 20 clients concurrently.</w:t>
+      </w:r>
+    </w:p>
+    <w:p>
+      <w:pPr>
+        <w:pStyle w:val="Company Name"/>
+        <w:numPr>
+          <w:ilvl w:val="0"/>
+          <w:numId w:val="3"/>
+        </w:numPr>
+        <w:bidi w:val="0"/>
+        <w:spacing w:line="240" w:lineRule="auto"/>
+        <w:ind w:right="0"/>
+        <w:jc w:val="both"/>
+        <w:rPr>
+          <w:rFonts w:ascii="Times New Roman" w:hAnsi="Times New Roman"/>
+          <w:rtl w:val="0"/>
+          <w:lang w:val="en-US"/>
+        </w:rPr>
+      </w:pPr>
+      <w:r>
+        <w:rPr>
+          <w:rFonts w:ascii="Times New Roman" w:hAnsi="Times New Roman"/>
+          <w:rtl w:val="0"/>
+          <w:lang w:val="en-US"/>
+        </w:rPr>
+        <w:t>Currently working on migrating existing application front end from Java to Angular ensuring the backend compatibility with existing business model</w:t>
+      </w:r>
+    </w:p>
+    <w:p>
+      <w:pPr>
+        <w:pStyle w:val="Body A"/>
+      </w:pPr>
+    </w:p>
+    <w:p>
+      <w:pPr>
+        <w:pStyle w:val="Body A"/>
         <w:jc w:val="both"/>
       </w:pPr>
     </w:p>
@@ -1301,6 +1507,7 @@
         <w:ind w:left="0" w:firstLine="0"/>
         <w:jc w:val="both"/>
         <w:rPr>
+          <w:rStyle w:val="None"/>
           <w:rFonts w:ascii="Times New Roman" w:cs="Times New Roman" w:hAnsi="Times New Roman" w:eastAsia="Times New Roman"/>
           <w:b w:val="1"/>
           <w:bCs w:val="1"/>
@@ -1310,6 +1517,7 @@
       </w:pPr>
       <w:r>
         <w:rPr>
+          <w:rStyle w:val="None"/>
           <w:rFonts w:ascii="Times New Roman" w:hAnsi="Times New Roman"/>
           <w:b w:val="1"/>
           <w:bCs w:val="1"/>
@@ -1323,8 +1531,10 @@
     </w:p>
     <w:p>
       <w:pPr>
-        <w:pStyle w:val="Body"/>
-        <w:rPr>
+        <w:pStyle w:val="Body A"/>
+        <w:jc w:val="both"/>
+        <w:rPr>
+          <w:rStyle w:val="None"/>
           <w:rFonts w:ascii="Times New Roman" w:cs="Times New Roman" w:hAnsi="Times New Roman" w:eastAsia="Times New Roman"/>
           <w:b w:val="1"/>
           <w:bCs w:val="1"/>
@@ -1344,6 +1554,7 @@
         <w:ind w:left="0" w:firstLine="0"/>
         <w:jc w:val="both"/>
         <w:rPr>
+          <w:rStyle w:val="None"/>
           <w:rFonts w:ascii="Times New Roman" w:cs="Times New Roman" w:hAnsi="Times New Roman" w:eastAsia="Times New Roman"/>
           <w:b w:val="1"/>
           <w:bCs w:val="1"/>
@@ -1351,6 +1562,7 @@
       </w:pPr>
       <w:r>
         <w:rPr>
+          <w:rStyle w:val="None"/>
           <w:rFonts w:ascii="Times New Roman" w:hAnsi="Times New Roman"/>
           <w:b w:val="1"/>
           <w:bCs w:val="1"/>
@@ -1383,135 +1595,7 @@
           <w:rtl w:val="0"/>
           <w:lang w:val="en-US"/>
         </w:rPr>
-        <w:t xml:space="preserve">Used </w:t>
-      </w:r>
-      <w:r>
-        <w:rPr>
-          <w:rFonts w:ascii="Times New Roman" w:hAnsi="Times New Roman"/>
-          <w:rtl w:val="0"/>
-          <w:lang w:val="en-US"/>
-        </w:rPr>
-        <w:t xml:space="preserve">Spring Framework </w:t>
-      </w:r>
-      <w:r>
-        <w:rPr>
-          <w:rFonts w:ascii="Times New Roman" w:hAnsi="Times New Roman"/>
-          <w:rtl w:val="0"/>
-          <w:lang w:val="en-US"/>
-        </w:rPr>
-        <w:t xml:space="preserve">with </w:t>
-      </w:r>
-      <w:r>
-        <w:rPr>
-          <w:rFonts w:ascii="Times New Roman" w:hAnsi="Times New Roman"/>
-          <w:rtl w:val="0"/>
-          <w:lang w:val="en-US"/>
-        </w:rPr>
-        <w:t xml:space="preserve">Spring </w:t>
-      </w:r>
-      <w:r>
-        <w:rPr>
-          <w:rFonts w:ascii="Times New Roman" w:hAnsi="Times New Roman"/>
-          <w:rtl w:val="0"/>
-          <w:lang w:val="en-US"/>
-        </w:rPr>
-        <w:t>web-flow</w:t>
-      </w:r>
-      <w:r>
-        <w:rPr>
-          <w:rFonts w:ascii="Times New Roman" w:hAnsi="Times New Roman"/>
-          <w:rtl w:val="0"/>
-          <w:lang w:val="en-US"/>
-        </w:rPr>
-        <w:t xml:space="preserve"> </w:t>
-      </w:r>
-      <w:r>
-        <w:rPr>
-          <w:rFonts w:ascii="Times New Roman" w:hAnsi="Times New Roman"/>
-          <w:rtl w:val="0"/>
-          <w:lang w:val="en-US"/>
-        </w:rPr>
-        <w:t>and</w:t>
-      </w:r>
-      <w:r>
-        <w:rPr>
-          <w:rFonts w:ascii="Times New Roman" w:hAnsi="Times New Roman"/>
-          <w:rtl w:val="0"/>
-          <w:lang w:val="en-US"/>
-        </w:rPr>
-        <w:t xml:space="preserve"> Spring Security </w:t>
-      </w:r>
-      <w:r>
-        <w:rPr>
-          <w:rFonts w:ascii="Times New Roman" w:hAnsi="Times New Roman"/>
-          <w:rtl w:val="0"/>
-          <w:lang w:val="en-US"/>
-        </w:rPr>
-        <w:t xml:space="preserve">for maintaining the flow and security of the web application built in JavaEE using </w:t>
-      </w:r>
-      <w:r>
-        <w:rPr>
-          <w:rFonts w:ascii="Times New Roman" w:hAnsi="Times New Roman"/>
-          <w:rtl w:val="0"/>
-          <w:lang w:val="en-US"/>
-        </w:rPr>
-        <w:t xml:space="preserve">Apache Tomcat </w:t>
-      </w:r>
-      <w:r>
-        <w:rPr>
-          <w:rFonts w:ascii="Times New Roman" w:hAnsi="Times New Roman"/>
-          <w:rtl w:val="0"/>
-          <w:lang w:val="en-US"/>
-        </w:rPr>
-        <w:t>with</w:t>
-      </w:r>
-      <w:r>
-        <w:rPr>
-          <w:rFonts w:ascii="Times New Roman" w:hAnsi="Times New Roman"/>
-          <w:rtl w:val="0"/>
-          <w:lang w:val="en-US"/>
-        </w:rPr>
-        <w:t xml:space="preserve"> Subclipse</w:t>
-      </w:r>
-      <w:r>
-        <w:rPr>
-          <w:rFonts w:ascii="Times New Roman" w:hAnsi="Times New Roman"/>
-          <w:rtl w:val="0"/>
-          <w:lang w:val="en-US"/>
-        </w:rPr>
-        <w:t xml:space="preserve"> as servers</w:t>
-      </w:r>
-      <w:r>
-        <w:rPr>
-          <w:rFonts w:ascii="Times New Roman" w:hAnsi="Times New Roman"/>
-          <w:rtl w:val="0"/>
-          <w:lang w:val="en-US"/>
-        </w:rPr>
-        <w:t xml:space="preserve"> </w:t>
-      </w:r>
-      <w:r>
-        <w:rPr>
-          <w:rFonts w:ascii="Times New Roman" w:hAnsi="Times New Roman"/>
-          <w:rtl w:val="0"/>
-          <w:lang w:val="en-US"/>
-        </w:rPr>
-        <w:t>and</w:t>
-      </w:r>
-      <w:r>
-        <w:rPr>
-          <w:rFonts w:ascii="Times New Roman" w:hAnsi="Times New Roman"/>
-          <w:rtl w:val="0"/>
-          <w:lang w:val="en-US"/>
-        </w:rPr>
-        <w:t xml:space="preserve"> Oracle RDBMS</w:t>
-      </w:r>
-      <w:r>
-        <w:rPr>
-          <w:rFonts w:ascii="Times New Roman" w:hAnsi="Times New Roman"/>
-          <w:rtl w:val="0"/>
-          <w:lang w:val="en-US"/>
-        </w:rPr>
-        <w:t xml:space="preserve"> as Database.</w:t>
+        <w:t>Used Spring Framework with Spring web-flow and Spring Security for maintaining the flow and security of the web application built in JavaEE using Apache Tomcat with Subclipse as servers and Oracle RDBMS as Database.</w:t>
       </w:r>
     </w:p>
     <w:p>
@@ -1537,46 +1621,15 @@
           <w:rtl w:val="0"/>
           <w:lang w:val="en-US"/>
         </w:rPr>
-        <w:t xml:space="preserve">Used </w:t>
-      </w:r>
-      <w:r>
-        <w:rPr>
-          <w:rFonts w:ascii="Times New Roman" w:hAnsi="Times New Roman"/>
-          <w:rtl w:val="0"/>
-          <w:lang w:val="en-US"/>
-        </w:rPr>
-        <w:t>JPA (Hibernate)</w:t>
-      </w:r>
-      <w:r>
-        <w:rPr>
-          <w:rFonts w:ascii="Times New Roman" w:hAnsi="Times New Roman"/>
-          <w:rtl w:val="0"/>
-          <w:lang w:val="en-US"/>
-        </w:rPr>
-        <w:t xml:space="preserve"> for object mapping and domain model to relational database, </w:t>
-      </w:r>
-      <w:r>
-        <w:rPr>
-          <w:rFonts w:ascii="Times New Roman" w:hAnsi="Times New Roman"/>
-          <w:rtl w:val="0"/>
-          <w:lang w:val="en-US"/>
-        </w:rPr>
-        <w:t>JSF 2.0 (PrimeFaces</w:t>
-      </w:r>
-      <w:r>
-        <w:rPr>
-          <w:rFonts w:ascii="Times New Roman" w:hAnsi="Times New Roman"/>
-          <w:rtl w:val="0"/>
-          <w:lang w:val="en-US"/>
-        </w:rPr>
-        <w:t>) with maven build to produce highly scalable and efficient code.</w:t>
-      </w:r>
-    </w:p>
-    <w:p>
-      <w:pPr>
-        <w:pStyle w:val="Body"/>
-        <w:jc w:val="both"/>
-        <w:rPr>
+        <w:t>Used JPA (Hibernate) for object mapping and domain model to relational database, JSF 2.0 (PrimeFaces) with maven build to produce highly scalable and efficient code.</w:t>
+      </w:r>
+    </w:p>
+    <w:p>
+      <w:pPr>
+        <w:pStyle w:val="Body A"/>
+        <w:jc w:val="both"/>
+        <w:rPr>
+          <w:rStyle w:val="None"/>
           <w:rFonts w:ascii="Times New Roman" w:cs="Times New Roman" w:hAnsi="Times New Roman" w:eastAsia="Times New Roman"/>
         </w:rPr>
       </w:pPr>
@@ -1594,13 +1647,14 @@
       </w:pPr>
       <w:r>
         <w:rPr>
+          <w:rStyle w:val="None"/>
           <w:rFonts w:ascii="Times New Roman" w:hAnsi="Times New Roman"/>
           <w:b w:val="1"/>
           <w:bCs w:val="1"/>
           <w:rtl w:val="0"/>
           <w:lang w:val="en-US"/>
         </w:rPr>
-        <w:t>Java Developer on Loan Originating System</w:t>
+        <w:t>AWS/Java Developer on Audio Language Transcribing Application</w:t>
       </w:r>
     </w:p>
     <w:p>
@@ -1626,7 +1680,23 @@
           <w:rtl w:val="0"/>
           <w:lang w:val="en-US"/>
         </w:rPr>
-        <w:t>Desktop application built in java using swing.</w:t>
+        <w:t xml:space="preserve">The application uses AWS services to upload an audio/video file to S3 database, identifies </w:t>
+      </w:r>
+      <w:r>
+        <w:rPr>
+          <w:rFonts w:ascii="Times New Roman" w:hAnsi="Times New Roman"/>
+          <w:rtl w:val="0"/>
+          <w:lang w:val="en-US"/>
+        </w:rPr>
+        <w:t>its</w:t>
+      </w:r>
+      <w:r>
+        <w:rPr>
+          <w:rFonts w:ascii="Times New Roman" w:hAnsi="Times New Roman"/>
+          <w:rtl w:val="0"/>
+          <w:lang w:val="en-US"/>
+        </w:rPr>
+        <w:t xml:space="preserve"> language, convert it to text.</w:t>
       </w:r>
     </w:p>
     <w:p>
@@ -1652,99 +1722,33 @@
           <w:rtl w:val="0"/>
           <w:lang w:val="en-US"/>
         </w:rPr>
-        <w:t xml:space="preserve">Followed design patterns and principles with ability to serialize and deserialize the object. </w:t>
-      </w:r>
-    </w:p>
-    <w:p>
-      <w:pPr>
-        <w:pStyle w:val="Body"/>
-        <w:jc w:val="both"/>
-      </w:pPr>
-    </w:p>
-    <w:p>
-      <w:pPr>
-        <w:pStyle w:val="Body"/>
-        <w:jc w:val="both"/>
-        <w:rPr>
+        <w:t>The text is then transcribed into desired language and using amazon text to speech, produces the speech in desired language.</w:t>
+      </w:r>
+    </w:p>
+    <w:p>
+      <w:pPr>
+        <w:pStyle w:val="Body A"/>
+        <w:jc w:val="both"/>
+      </w:pPr>
+    </w:p>
+    <w:p>
+      <w:pPr>
+        <w:pStyle w:val="Body A"/>
+        <w:jc w:val="both"/>
+        <w:rPr>
+          <w:rStyle w:val="None"/>
           <w:rFonts w:ascii="Times New Roman" w:cs="Times New Roman" w:hAnsi="Times New Roman" w:eastAsia="Times New Roman"/>
           <w:b w:val="1"/>
           <w:bCs w:val="1"/>
         </w:rPr>
       </w:pPr>
-      <w:r>
-        <w:rPr>
-          <w:rFonts w:ascii="Times New Roman" w:hAnsi="Times New Roman"/>
-          <w:b w:val="1"/>
-          <w:bCs w:val="1"/>
-          <w:rtl w:val="0"/>
-          <w:lang w:val="en-US"/>
-        </w:rPr>
-        <w:t>JavaEE Developer on HotelBooking Application using SpringBoot, MongoDb</w:t>
-      </w:r>
-    </w:p>
-    <w:p>
-      <w:pPr>
-        <w:pStyle w:val="Company Name"/>
-        <w:numPr>
-          <w:ilvl w:val="0"/>
-          <w:numId w:val="3"/>
-        </w:numPr>
-        <w:bidi w:val="0"/>
-        <w:spacing w:line="240" w:lineRule="auto"/>
-        <w:ind w:right="0"/>
-        <w:jc w:val="both"/>
-        <w:rPr>
-          <w:rFonts w:ascii="Times New Roman" w:hAnsi="Times New Roman"/>
-          <w:rtl w:val="0"/>
-          <w:lang w:val="en-US"/>
-        </w:rPr>
-      </w:pPr>
-      <w:r>
-        <w:rPr>
-          <w:rFonts w:ascii="Times New Roman" w:hAnsi="Times New Roman"/>
-          <w:rtl w:val="0"/>
-          <w:lang w:val="en-US"/>
-        </w:rPr>
-        <w:t>Web Application built on Java using spring boot, with mongoDb as database.</w:t>
-      </w:r>
-    </w:p>
-    <w:p>
-      <w:pPr>
-        <w:pStyle w:val="Company Name"/>
-        <w:numPr>
-          <w:ilvl w:val="0"/>
-          <w:numId w:val="3"/>
-        </w:numPr>
-        <w:bidi w:val="0"/>
-        <w:spacing w:line="240" w:lineRule="auto"/>
-        <w:ind w:right="0"/>
-        <w:jc w:val="both"/>
-        <w:rPr>
-          <w:rFonts w:ascii="Times New Roman" w:hAnsi="Times New Roman"/>
-          <w:rtl w:val="0"/>
-          <w:lang w:val="en-US"/>
-        </w:rPr>
-      </w:pPr>
-      <w:r>
-        <w:rPr>
-          <w:rFonts w:ascii="Times New Roman" w:hAnsi="Times New Roman"/>
-          <w:rtl w:val="0"/>
-          <w:lang w:val="en-US"/>
-        </w:rPr>
-        <w:t>Angular 4 used for front-end connecting with backend java using REST.</w:t>
-      </w:r>
-    </w:p>
-    <w:p>
-      <w:pPr>
-        <w:pStyle w:val="Body"/>
-        <w:jc w:val="both"/>
-      </w:pPr>
-    </w:p>
-    <w:p>
-      <w:pPr>
-        <w:pStyle w:val="Body"/>
-        <w:jc w:val="both"/>
-        <w:rPr>
+    </w:p>
+    <w:p>
+      <w:pPr>
+        <w:pStyle w:val="Body A"/>
+        <w:jc w:val="both"/>
+        <w:rPr>
+          <w:rStyle w:val="None"/>
           <w:rFonts w:ascii="Times New Roman" w:cs="Times New Roman" w:hAnsi="Times New Roman" w:eastAsia="Times New Roman"/>
           <w:b w:val="1"/>
           <w:bCs w:val="1"/>
@@ -1752,13 +1756,14 @@
       </w:pPr>
       <w:r>
         <w:rPr>
+          <w:rStyle w:val="None"/>
           <w:rFonts w:ascii="Times New Roman" w:hAnsi="Times New Roman"/>
           <w:b w:val="1"/>
           <w:bCs w:val="1"/>
           <w:rtl w:val="0"/>
           <w:lang w:val="en-US"/>
         </w:rPr>
-        <w:t>Angular2 Developer on MyTaskList</w:t>
+        <w:t>JavaEE Developer on HotelBooking Application using SpringBoot, MongoDb</w:t>
       </w:r>
     </w:p>
     <w:p>
@@ -1784,31 +1789,7 @@
           <w:rtl w:val="0"/>
           <w:lang w:val="en-US"/>
         </w:rPr>
-        <w:t xml:space="preserve">MyTaskList </w:t>
-      </w:r>
-      <w:r>
-        <w:rPr>
-          <w:rFonts w:ascii="Times New Roman" w:hAnsi="Times New Roman"/>
-          <w:rtl w:val="0"/>
-          <w:lang w:val="en-US"/>
-        </w:rPr>
-        <w:t>is a</w:t>
-      </w:r>
-      <w:r>
-        <w:rPr>
-          <w:rFonts w:ascii="Times New Roman" w:hAnsi="Times New Roman"/>
-          <w:rtl w:val="0"/>
-          <w:lang w:val="en-US"/>
-        </w:rPr>
-        <w:t xml:space="preserve"> web application that maintains your daily task list</w:t>
-      </w:r>
-      <w:r>
-        <w:rPr>
-          <w:rFonts w:ascii="Times New Roman" w:hAnsi="Times New Roman"/>
-          <w:rtl w:val="0"/>
-          <w:lang w:val="en-US"/>
-        </w:rPr>
-        <w:t>.</w:t>
+        <w:t>Web Application built on Java using spring boot, with mongoDb as database.</w:t>
       </w:r>
     </w:p>
     <w:p>
@@ -1834,22 +1815,23 @@
           <w:rtl w:val="0"/>
           <w:lang w:val="en-US"/>
         </w:rPr>
-        <w:t>A task can be added, deleted or edited.</w:t>
-      </w:r>
-    </w:p>
-    <w:p>
-      <w:pPr>
-        <w:pStyle w:val="Body"/>
-        <w:jc w:val="both"/>
-      </w:pPr>
-    </w:p>
-    <w:p>
-      <w:pPr>
-        <w:pStyle w:val="Body"/>
-        <w:jc w:val="both"/>
-      </w:pPr>
-      <w:r>
-        <w:rPr>
+        <w:t>Angular 4 used for front-end connecting with backend java using REST.</w:t>
+      </w:r>
+    </w:p>
+    <w:p>
+      <w:pPr>
+        <w:pStyle w:val="Body A"/>
+        <w:jc w:val="both"/>
+      </w:pPr>
+    </w:p>
+    <w:p>
+      <w:pPr>
+        <w:pStyle w:val="Body A"/>
+        <w:jc w:val="both"/>
+      </w:pPr>
+      <w:r>
+        <w:rPr>
+          <w:rStyle w:val="None"/>
           <w:rFonts w:ascii="Times New Roman" w:hAnsi="Times New Roman"/>
           <w:b w:val="1"/>
           <w:bCs w:val="1"/>
@@ -1934,32 +1916,27 @@
           <w:rtl w:val="0"/>
           <w:lang w:val="en-US"/>
         </w:rPr>
-        <w:t>Authorized managers of the business to additionally check sales statistics, order products, hire/fire employees</w:t>
-      </w:r>
-      <w:r>
-        <w:rPr>
-          <w:rFonts w:ascii="Times New Roman" w:hAnsi="Times New Roman"/>
-          <w:rtl w:val="0"/>
-          <w:lang w:val="en-US"/>
-        </w:rPr>
-        <w:t>.</w:t>
-      </w:r>
-    </w:p>
-    <w:p>
-      <w:pPr>
-        <w:pStyle w:val="Body"/>
-      </w:pPr>
-    </w:p>
-    <w:p>
-      <w:pPr>
-        <w:pStyle w:val="Body"/>
-        <w:jc w:val="both"/>
-        <w:rPr>
+        <w:t>Authorized managers of the business to additionally check sales statistics, order products, hire/fire employees.</w:t>
+      </w:r>
+    </w:p>
+    <w:p>
+      <w:pPr>
+        <w:pStyle w:val="Body A"/>
+        <w:jc w:val="both"/>
+      </w:pPr>
+    </w:p>
+    <w:p>
+      <w:pPr>
+        <w:pStyle w:val="Body A"/>
+        <w:jc w:val="both"/>
+        <w:rPr>
+          <w:rStyle w:val="None"/>
           <w:rFonts w:ascii="Times New Roman" w:cs="Times New Roman" w:hAnsi="Times New Roman" w:eastAsia="Times New Roman"/>
         </w:rPr>
       </w:pPr>
       <w:r>
         <w:rPr>
+          <w:rStyle w:val="None"/>
           <w:rFonts w:ascii="Times New Roman" w:hAnsi="Times New Roman"/>
           <w:b w:val="1"/>
           <w:bCs w:val="1"/>
@@ -2019,6 +1996,587 @@
           <w:lang w:val="en-US"/>
         </w:rPr>
         <w:t>Understood the use of path findings, motions, sensors, and physical bodies and their contacts in game world. Implemented algorithm to play single or two player modes.</w:t>
+      </w:r>
+    </w:p>
+    <w:p>
+      <w:pPr>
+        <w:pStyle w:val="Body A"/>
+        <w:jc w:val="both"/>
+        <w:rPr>
+          <w:rStyle w:val="None"/>
+          <w:rFonts w:ascii="Times New Roman" w:cs="Times New Roman" w:hAnsi="Times New Roman" w:eastAsia="Times New Roman"/>
+        </w:rPr>
+      </w:pPr>
+    </w:p>
+    <w:p>
+      <w:pPr>
+        <w:pStyle w:val="Body A"/>
+        <w:jc w:val="both"/>
+        <w:rPr>
+          <w:rStyle w:val="None"/>
+          <w:rFonts w:ascii="Times New Roman" w:cs="Times New Roman" w:hAnsi="Times New Roman" w:eastAsia="Times New Roman"/>
+          <w:b w:val="1"/>
+          <w:bCs w:val="1"/>
+        </w:rPr>
+      </w:pPr>
+      <w:r>
+        <w:rPr>
+          <w:rStyle w:val="None"/>
+          <w:rFonts w:ascii="Times New Roman" w:hAnsi="Times New Roman"/>
+          <w:b w:val="1"/>
+          <w:bCs w:val="1"/>
+          <w:rtl w:val="0"/>
+          <w:lang w:val="en-US"/>
+        </w:rPr>
+        <w:t>Angular2 Developer on MyTaskList</w:t>
+      </w:r>
+    </w:p>
+    <w:p>
+      <w:pPr>
+        <w:pStyle w:val="Company Name"/>
+        <w:numPr>
+          <w:ilvl w:val="0"/>
+          <w:numId w:val="3"/>
+        </w:numPr>
+        <w:bidi w:val="0"/>
+        <w:spacing w:line="240" w:lineRule="auto"/>
+        <w:ind w:right="0"/>
+        <w:jc w:val="both"/>
+        <w:rPr>
+          <w:rFonts w:ascii="Times New Roman" w:hAnsi="Times New Roman"/>
+          <w:rtl w:val="0"/>
+          <w:lang w:val="en-US"/>
+        </w:rPr>
+      </w:pPr>
+      <w:r>
+        <w:rPr>
+          <w:rFonts w:ascii="Times New Roman" w:hAnsi="Times New Roman"/>
+          <w:rtl w:val="0"/>
+          <w:lang w:val="en-US"/>
+        </w:rPr>
+        <w:t>MyTaskList is a web application that maintains your daily task list.</w:t>
+      </w:r>
+    </w:p>
+    <w:p>
+      <w:pPr>
+        <w:pStyle w:val="Company Name"/>
+        <w:numPr>
+          <w:ilvl w:val="0"/>
+          <w:numId w:val="3"/>
+        </w:numPr>
+        <w:bidi w:val="0"/>
+        <w:spacing w:line="240" w:lineRule="auto"/>
+        <w:ind w:right="0"/>
+        <w:jc w:val="both"/>
+        <w:rPr>
+          <w:rFonts w:ascii="Times New Roman" w:hAnsi="Times New Roman"/>
+          <w:rtl w:val="0"/>
+          <w:lang w:val="en-US"/>
+        </w:rPr>
+      </w:pPr>
+      <w:r>
+        <w:rPr>
+          <w:rFonts w:ascii="Times New Roman" w:hAnsi="Times New Roman"/>
+          <w:rtl w:val="0"/>
+          <w:lang w:val="en-US"/>
+        </w:rPr>
+        <w:t>A task can be added, deleted or edited.</w:t>
+      </w:r>
+    </w:p>
+    <w:p>
+      <w:pPr>
+        <w:pStyle w:val="Body A"/>
+        <w:jc w:val="both"/>
+        <w:rPr>
+          <w:rStyle w:val="None"/>
+          <w:rFonts w:ascii="Times New Roman" w:cs="Times New Roman" w:hAnsi="Times New Roman" w:eastAsia="Times New Roman"/>
+        </w:rPr>
+      </w:pPr>
+    </w:p>
+    <w:p>
+      <w:pPr>
+        <w:pStyle w:val="Body A"/>
+        <w:jc w:val="both"/>
+        <w:rPr>
+          <w:rStyle w:val="None"/>
+          <w:rFonts w:ascii="Times New Roman" w:cs="Times New Roman" w:hAnsi="Times New Roman" w:eastAsia="Times New Roman"/>
+          <w:b w:val="1"/>
+          <w:bCs w:val="1"/>
+        </w:rPr>
+      </w:pPr>
+      <w:r>
+        <w:rPr>
+          <w:rStyle w:val="None"/>
+          <w:rFonts w:ascii="Times New Roman" w:hAnsi="Times New Roman"/>
+          <w:b w:val="1"/>
+          <w:bCs w:val="1"/>
+          <w:rtl w:val="0"/>
+          <w:lang w:val="en-US"/>
+        </w:rPr>
+        <w:t>Java Developer on Simulator for in-order version of APEX Pipeline with two separate FUs</w:t>
+      </w:r>
+    </w:p>
+    <w:p>
+      <w:pPr>
+        <w:pStyle w:val="Company Name"/>
+        <w:numPr>
+          <w:ilvl w:val="0"/>
+          <w:numId w:val="3"/>
+        </w:numPr>
+        <w:bidi w:val="0"/>
+        <w:spacing w:line="240" w:lineRule="auto"/>
+        <w:ind w:right="0"/>
+        <w:jc w:val="both"/>
+        <w:rPr>
+          <w:rFonts w:ascii="Times New Roman" w:hAnsi="Times New Roman"/>
+          <w:rtl w:val="0"/>
+          <w:lang w:val="en-US"/>
+        </w:rPr>
+      </w:pPr>
+      <w:r>
+        <w:rPr>
+          <w:rFonts w:ascii="Times New Roman" w:hAnsi="Times New Roman"/>
+          <w:rtl w:val="0"/>
+          <w:lang w:val="en-US"/>
+        </w:rPr>
+        <w:t>Implemented the in-order version of APEX Pipeline with two FUs.</w:t>
+      </w:r>
+    </w:p>
+    <w:p>
+      <w:pPr>
+        <w:pStyle w:val="Company Name"/>
+        <w:numPr>
+          <w:ilvl w:val="0"/>
+          <w:numId w:val="3"/>
+        </w:numPr>
+        <w:bidi w:val="0"/>
+        <w:spacing w:line="240" w:lineRule="auto"/>
+        <w:ind w:right="0"/>
+        <w:jc w:val="both"/>
+        <w:rPr>
+          <w:rFonts w:ascii="Times New Roman" w:hAnsi="Times New Roman"/>
+          <w:rtl w:val="0"/>
+          <w:lang w:val="en-US"/>
+        </w:rPr>
+      </w:pPr>
+      <w:r>
+        <w:rPr>
+          <w:rFonts w:ascii="Times New Roman" w:hAnsi="Times New Roman"/>
+          <w:rtl w:val="0"/>
+          <w:lang w:val="en-US"/>
+        </w:rPr>
+        <w:t>Analyzed and handled different scenarios of flow dependencies among instructions.</w:t>
+      </w:r>
+    </w:p>
+    <w:p>
+      <w:pPr>
+        <w:pStyle w:val="Company Name"/>
+        <w:numPr>
+          <w:ilvl w:val="0"/>
+          <w:numId w:val="3"/>
+        </w:numPr>
+        <w:bidi w:val="0"/>
+        <w:spacing w:line="240" w:lineRule="auto"/>
+        <w:ind w:right="0"/>
+        <w:jc w:val="both"/>
+        <w:rPr>
+          <w:rFonts w:ascii="Times New Roman" w:hAnsi="Times New Roman"/>
+          <w:rtl w:val="0"/>
+          <w:lang w:val="en-US"/>
+        </w:rPr>
+      </w:pPr>
+      <w:r>
+        <w:rPr>
+          <w:rFonts w:ascii="Times New Roman" w:hAnsi="Times New Roman"/>
+          <w:rtl w:val="0"/>
+          <w:lang w:val="en-US"/>
+        </w:rPr>
+        <w:t>Implemented various concepts like data forwarding, branching.</w:t>
+      </w:r>
+    </w:p>
+    <w:p>
+      <w:pPr>
+        <w:pStyle w:val="Body A"/>
+        <w:jc w:val="both"/>
+      </w:pPr>
+    </w:p>
+    <w:p>
+      <w:pPr>
+        <w:pStyle w:val="Company Name"/>
+        <w:tabs>
+          <w:tab w:val="left" w:pos="540"/>
+          <w:tab w:val="left" w:pos="900"/>
+        </w:tabs>
+        <w:spacing w:line="240" w:lineRule="auto"/>
+        <w:ind w:left="0" w:firstLine="0"/>
+        <w:jc w:val="both"/>
+      </w:pPr>
+      <w:r>
+        <w:rPr>
+          <w:rStyle w:val="None"/>
+          <w:rFonts w:ascii="Times New Roman" w:hAnsi="Times New Roman"/>
+          <w:b w:val="1"/>
+          <w:bCs w:val="1"/>
+          <w:rtl w:val="0"/>
+          <w:lang w:val="en-US"/>
+        </w:rPr>
+        <w:t>Java Developer on Loan Originating System</w:t>
+      </w:r>
+    </w:p>
+    <w:p>
+      <w:pPr>
+        <w:pStyle w:val="Company Name"/>
+        <w:numPr>
+          <w:ilvl w:val="0"/>
+          <w:numId w:val="3"/>
+        </w:numPr>
+        <w:bidi w:val="0"/>
+        <w:spacing w:line="240" w:lineRule="auto"/>
+        <w:ind w:right="0"/>
+        <w:jc w:val="both"/>
+        <w:rPr>
+          <w:rFonts w:ascii="Times New Roman" w:hAnsi="Times New Roman"/>
+          <w:rtl w:val="0"/>
+          <w:lang w:val="en-US"/>
+        </w:rPr>
+      </w:pPr>
+      <w:r>
+        <w:rPr>
+          <w:rFonts w:ascii="Times New Roman" w:hAnsi="Times New Roman"/>
+          <w:rtl w:val="0"/>
+          <w:lang w:val="en-US"/>
+        </w:rPr>
+        <w:t>Desktop application built in java using swing.</w:t>
+      </w:r>
+    </w:p>
+    <w:p>
+      <w:pPr>
+        <w:pStyle w:val="Company Name"/>
+        <w:numPr>
+          <w:ilvl w:val="0"/>
+          <w:numId w:val="3"/>
+        </w:numPr>
+        <w:bidi w:val="0"/>
+        <w:spacing w:line="240" w:lineRule="auto"/>
+        <w:ind w:right="0"/>
+        <w:jc w:val="both"/>
+        <w:rPr>
+          <w:rFonts w:ascii="Times New Roman" w:hAnsi="Times New Roman"/>
+          <w:rtl w:val="0"/>
+          <w:lang w:val="en-US"/>
+        </w:rPr>
+      </w:pPr>
+      <w:r>
+        <w:rPr>
+          <w:rFonts w:ascii="Times New Roman" w:hAnsi="Times New Roman"/>
+          <w:rtl w:val="0"/>
+          <w:lang w:val="en-US"/>
+        </w:rPr>
+        <w:t>Followed design patterns and principles with ability to serialize and deserialize the object.</w:t>
+      </w:r>
+    </w:p>
+    <w:p>
+      <w:pPr>
+        <w:pStyle w:val="Company Name"/>
+        <w:tabs>
+          <w:tab w:val="left" w:pos="540"/>
+          <w:tab w:val="left" w:pos="900"/>
+        </w:tabs>
+        <w:spacing w:line="240" w:lineRule="auto"/>
+        <w:ind w:left="180" w:hanging="180"/>
+        <w:jc w:val="both"/>
+        <w:rPr>
+          <w:rStyle w:val="None"/>
+          <w:rFonts w:ascii="Times New Roman" w:cs="Times New Roman" w:hAnsi="Times New Roman" w:eastAsia="Times New Roman"/>
+        </w:rPr>
+      </w:pPr>
+    </w:p>
+    <w:p>
+      <w:pPr>
+        <w:pStyle w:val="Company Name"/>
+        <w:tabs>
+          <w:tab w:val="left" w:pos="540"/>
+          <w:tab w:val="left" w:pos="900"/>
+        </w:tabs>
+        <w:spacing w:line="240" w:lineRule="auto"/>
+        <w:ind w:left="0" w:firstLine="0"/>
+        <w:jc w:val="both"/>
+      </w:pPr>
+      <w:r>
+        <w:rPr>
+          <w:rStyle w:val="None"/>
+          <w:rFonts w:ascii="Times New Roman" w:hAnsi="Times New Roman"/>
+          <w:b w:val="1"/>
+          <w:bCs w:val="1"/>
+          <w:rtl w:val="0"/>
+          <w:lang w:val="en-US"/>
+        </w:rPr>
+        <w:t>Java Developer on Thread Pool</w:t>
+      </w:r>
+    </w:p>
+    <w:p>
+      <w:pPr>
+        <w:pStyle w:val="Company Name"/>
+        <w:numPr>
+          <w:ilvl w:val="0"/>
+          <w:numId w:val="3"/>
+        </w:numPr>
+        <w:bidi w:val="0"/>
+        <w:spacing w:line="240" w:lineRule="auto"/>
+        <w:ind w:right="0"/>
+        <w:jc w:val="both"/>
+        <w:rPr>
+          <w:rFonts w:ascii="Times New Roman" w:hAnsi="Times New Roman"/>
+          <w:rtl w:val="0"/>
+          <w:lang w:val="en-US"/>
+        </w:rPr>
+      </w:pPr>
+      <w:r>
+        <w:rPr>
+          <w:rFonts w:ascii="Times New Roman" w:hAnsi="Times New Roman"/>
+          <w:rtl w:val="0"/>
+          <w:lang w:val="en-US"/>
+        </w:rPr>
+        <w:t>Implemented in Java it is a simple thread pool which pools the threads and feeds them with the task as soon as the new task arrives.</w:t>
+      </w:r>
+    </w:p>
+    <w:p>
+      <w:pPr>
+        <w:pStyle w:val="Company Name"/>
+        <w:numPr>
+          <w:ilvl w:val="0"/>
+          <w:numId w:val="3"/>
+        </w:numPr>
+        <w:bidi w:val="0"/>
+        <w:spacing w:line="240" w:lineRule="auto"/>
+        <w:ind w:right="0"/>
+        <w:jc w:val="both"/>
+        <w:rPr>
+          <w:rFonts w:ascii="Times New Roman" w:hAnsi="Times New Roman"/>
+          <w:rtl w:val="0"/>
+          <w:lang w:val="en-US"/>
+        </w:rPr>
+      </w:pPr>
+      <w:r>
+        <w:rPr>
+          <w:rFonts w:ascii="Times New Roman" w:hAnsi="Times New Roman"/>
+          <w:rtl w:val="0"/>
+          <w:lang w:val="en-US"/>
+        </w:rPr>
+        <w:t>If all the threads are working on some other task and a new task arrives a new thread is created to work on the task</w:t>
+      </w:r>
+    </w:p>
+    <w:p>
+      <w:pPr>
+        <w:pStyle w:val="Company Name"/>
+        <w:numPr>
+          <w:ilvl w:val="0"/>
+          <w:numId w:val="3"/>
+        </w:numPr>
+        <w:bidi w:val="0"/>
+        <w:spacing w:line="240" w:lineRule="auto"/>
+        <w:ind w:right="0"/>
+        <w:jc w:val="both"/>
+        <w:rPr>
+          <w:rFonts w:ascii="Times New Roman" w:hAnsi="Times New Roman"/>
+          <w:rtl w:val="0"/>
+          <w:lang w:val="en-US"/>
+        </w:rPr>
+      </w:pPr>
+      <w:r>
+        <w:rPr>
+          <w:rFonts w:ascii="Times New Roman" w:hAnsi="Times New Roman"/>
+          <w:rtl w:val="0"/>
+          <w:lang w:val="en-US"/>
+        </w:rPr>
+        <w:t>Worked extensively on the design and implementation of the project</w:t>
+      </w:r>
+    </w:p>
+    <w:p>
+      <w:pPr>
+        <w:pStyle w:val="Company Name"/>
+        <w:tabs>
+          <w:tab w:val="left" w:pos="540"/>
+          <w:tab w:val="left" w:pos="900"/>
+        </w:tabs>
+        <w:spacing w:line="240" w:lineRule="auto"/>
+        <w:ind w:left="180" w:hanging="180"/>
+        <w:jc w:val="both"/>
+        <w:rPr>
+          <w:rStyle w:val="None"/>
+          <w:rFonts w:ascii="Times New Roman" w:cs="Times New Roman" w:hAnsi="Times New Roman" w:eastAsia="Times New Roman"/>
+        </w:rPr>
+      </w:pPr>
+    </w:p>
+    <w:p>
+      <w:pPr>
+        <w:pStyle w:val="Company Name"/>
+        <w:tabs>
+          <w:tab w:val="left" w:pos="540"/>
+          <w:tab w:val="left" w:pos="900"/>
+        </w:tabs>
+        <w:spacing w:line="240" w:lineRule="auto"/>
+        <w:ind w:left="0" w:firstLine="0"/>
+        <w:jc w:val="both"/>
+      </w:pPr>
+      <w:r>
+        <w:rPr>
+          <w:rStyle w:val="None"/>
+          <w:rFonts w:ascii="Times New Roman" w:hAnsi="Times New Roman"/>
+          <w:b w:val="1"/>
+          <w:bCs w:val="1"/>
+          <w:rtl w:val="0"/>
+          <w:lang w:val="en-US"/>
+        </w:rPr>
+        <w:t>Java Developer on Backup System for Student Records</w:t>
+      </w:r>
+    </w:p>
+    <w:p>
+      <w:pPr>
+        <w:pStyle w:val="Company Name"/>
+        <w:numPr>
+          <w:ilvl w:val="0"/>
+          <w:numId w:val="3"/>
+        </w:numPr>
+        <w:bidi w:val="0"/>
+        <w:spacing w:line="240" w:lineRule="auto"/>
+        <w:ind w:right="0"/>
+        <w:jc w:val="both"/>
+        <w:rPr>
+          <w:rFonts w:ascii="Times New Roman" w:hAnsi="Times New Roman"/>
+          <w:rtl w:val="0"/>
+          <w:lang w:val="en-US"/>
+        </w:rPr>
+      </w:pPr>
+      <w:r>
+        <w:rPr>
+          <w:rFonts w:ascii="Times New Roman" w:hAnsi="Times New Roman"/>
+          <w:rtl w:val="0"/>
+          <w:lang w:val="en-US"/>
+        </w:rPr>
+        <w:t>Backup system implemented with Visitor and Observer pattern that stores data and retrieve information from a Binary Search Tree.</w:t>
+      </w:r>
+    </w:p>
+    <w:p>
+      <w:pPr>
+        <w:pStyle w:val="Company Name"/>
+        <w:numPr>
+          <w:ilvl w:val="0"/>
+          <w:numId w:val="3"/>
+        </w:numPr>
+        <w:bidi w:val="0"/>
+        <w:spacing w:line="240" w:lineRule="auto"/>
+        <w:ind w:right="0"/>
+        <w:jc w:val="both"/>
+        <w:rPr>
+          <w:rFonts w:ascii="Times New Roman" w:hAnsi="Times New Roman"/>
+          <w:rtl w:val="0"/>
+          <w:lang w:val="en-US"/>
+        </w:rPr>
+      </w:pPr>
+      <w:r>
+        <w:rPr>
+          <w:rFonts w:ascii="Times New Roman" w:hAnsi="Times New Roman"/>
+          <w:rtl w:val="0"/>
+          <w:lang w:val="en-US"/>
+        </w:rPr>
+        <w:t>Object Oriented Design, that replicate and saves the data to other registered BST tree nodes.</w:t>
+      </w:r>
+    </w:p>
+    <w:p>
+      <w:pPr>
+        <w:pStyle w:val="Body A"/>
+      </w:pPr>
+    </w:p>
+    <w:p>
+      <w:pPr>
+        <w:pStyle w:val="Company Name"/>
+        <w:tabs>
+          <w:tab w:val="left" w:pos="540"/>
+          <w:tab w:val="left" w:pos="900"/>
+        </w:tabs>
+        <w:spacing w:line="240" w:lineRule="auto"/>
+        <w:ind w:left="0" w:firstLine="0"/>
+        <w:jc w:val="both"/>
+      </w:pPr>
+      <w:r>
+        <w:rPr>
+          <w:rStyle w:val="None"/>
+          <w:rFonts w:ascii="Times New Roman" w:hAnsi="Times New Roman"/>
+          <w:b w:val="1"/>
+          <w:bCs w:val="1"/>
+          <w:rtl w:val="0"/>
+          <w:lang w:val="en-US"/>
+        </w:rPr>
+        <w:t>Java Developer on a Tinder for Grocery App ( Hobby project )</w:t>
+      </w:r>
+    </w:p>
+    <w:p>
+      <w:pPr>
+        <w:pStyle w:val="Company Name"/>
+        <w:numPr>
+          <w:ilvl w:val="0"/>
+          <w:numId w:val="3"/>
+        </w:numPr>
+        <w:bidi w:val="0"/>
+        <w:spacing w:line="240" w:lineRule="auto"/>
+        <w:ind w:right="0"/>
+        <w:jc w:val="both"/>
+        <w:rPr>
+          <w:rFonts w:ascii="Times New Roman" w:hAnsi="Times New Roman"/>
+          <w:rtl w:val="0"/>
+          <w:lang w:val="en-US"/>
+        </w:rPr>
+      </w:pPr>
+      <w:r>
+        <w:rPr>
+          <w:rFonts w:ascii="Times New Roman" w:hAnsi="Times New Roman"/>
+          <w:rtl w:val="0"/>
+          <w:lang w:val="en-US"/>
+        </w:rPr>
+        <w:t>Spring boot application</w:t>
+      </w:r>
+      <w:r>
+        <w:rPr>
+          <w:rFonts w:ascii="Times New Roman" w:hAnsi="Times New Roman"/>
+          <w:rtl w:val="0"/>
+          <w:lang w:val="en-US"/>
+        </w:rPr>
+        <w:t xml:space="preserve"> based on swiping left and right for creating grocery list</w:t>
+      </w:r>
+    </w:p>
+    <w:p>
+      <w:pPr>
+        <w:pStyle w:val="Company Name"/>
+        <w:numPr>
+          <w:ilvl w:val="0"/>
+          <w:numId w:val="3"/>
+        </w:numPr>
+        <w:bidi w:val="0"/>
+        <w:spacing w:line="240" w:lineRule="auto"/>
+        <w:ind w:right="0"/>
+        <w:jc w:val="both"/>
+        <w:rPr>
+          <w:rFonts w:ascii="Times New Roman" w:hAnsi="Times New Roman"/>
+          <w:rtl w:val="0"/>
+          <w:lang w:val="en-US"/>
+        </w:rPr>
+      </w:pPr>
+      <w:r>
+        <w:rPr>
+          <w:rFonts w:ascii="Times New Roman" w:hAnsi="Times New Roman"/>
+          <w:rtl w:val="0"/>
+          <w:lang w:val="en-US"/>
+        </w:rPr>
+        <w:t>MongoDb as database and Angular in front-end.</w:t>
+      </w:r>
+      <w:r>
+        <w:rPr>
+          <w:rStyle w:val="None"/>
+          <w:rFonts w:ascii="Arial Unicode MS" w:cs="Arial Unicode MS" w:hAnsi="Arial Unicode MS" w:eastAsia="Arial Unicode MS"/>
+          <w:shd w:val="clear" w:color="auto" w:fill="ffffff"/>
+        </w:rPr>
+        <w:br w:type="textWrapping"/>
       </w:r>
     </w:p>
     <w:sectPr>
@@ -2106,7 +2664,6 @@
       <w:lvlJc w:val="left"/>
       <w:pPr>
         <w:tabs>
-          <w:tab w:val="left" w:pos="540"/>
           <w:tab w:val="left" w:pos="900"/>
         </w:tabs>
         <w:ind w:left="1260" w:hanging="180"/>
@@ -2140,7 +2697,6 @@
       <w:lvlJc w:val="left"/>
       <w:pPr>
         <w:tabs>
-          <w:tab w:val="left" w:pos="540"/>
           <w:tab w:val="left" w:pos="900"/>
         </w:tabs>
         <w:ind w:left="1980" w:hanging="180"/>
@@ -2174,7 +2730,6 @@
       <w:lvlJc w:val="left"/>
       <w:pPr>
         <w:tabs>
-          <w:tab w:val="left" w:pos="540"/>
           <w:tab w:val="left" w:pos="900"/>
         </w:tabs>
         <w:ind w:left="2700" w:hanging="180"/>
@@ -2208,7 +2763,6 @@
       <w:lvlJc w:val="left"/>
       <w:pPr>
         <w:tabs>
-          <w:tab w:val="left" w:pos="540"/>
           <w:tab w:val="left" w:pos="900"/>
         </w:tabs>
         <w:ind w:left="3420" w:hanging="180"/>
@@ -2242,7 +2796,6 @@
       <w:lvlJc w:val="left"/>
       <w:pPr>
         <w:tabs>
-          <w:tab w:val="left" w:pos="540"/>
           <w:tab w:val="left" w:pos="900"/>
         </w:tabs>
         <w:ind w:left="4140" w:hanging="180"/>
@@ -2276,7 +2829,6 @@
       <w:lvlJc w:val="left"/>
       <w:pPr>
         <w:tabs>
-          <w:tab w:val="left" w:pos="540"/>
           <w:tab w:val="left" w:pos="900"/>
         </w:tabs>
         <w:ind w:left="4860" w:hanging="180"/>
@@ -2310,7 +2862,6 @@
       <w:lvlJc w:val="left"/>
       <w:pPr>
         <w:tabs>
-          <w:tab w:val="left" w:pos="540"/>
           <w:tab w:val="left" w:pos="900"/>
         </w:tabs>
         <w:ind w:left="5580" w:hanging="180"/>
@@ -2344,7 +2895,6 @@
       <w:lvlJc w:val="left"/>
       <w:pPr>
         <w:tabs>
-          <w:tab w:val="left" w:pos="540"/>
           <w:tab w:val="left" w:pos="900"/>
         </w:tabs>
         <w:ind w:left="6300" w:hanging="180"/>
@@ -3237,9 +3787,9 @@
       <w:lang w:val="en-US"/>
     </w:rPr>
   </w:style>
-  <w:style w:type="paragraph" w:styleId="Body">
-    <w:name w:val="Body"/>
-    <w:next w:val="Body"/>
+  <w:style w:type="paragraph" w:styleId="Body A">
+    <w:name w:val="Body A"/>
+    <w:next w:val="Body A"/>
     <w:pPr>
       <w:keepNext w:val="0"/>
       <w:keepLines w:val="0"/>
@@ -3275,24 +3825,23 @@
       <w:lang w:val="en-US"/>
     </w:rPr>
   </w:style>
-  <w:style w:type="character" w:styleId="Link">
-    <w:name w:val="Link"/>
-    <w:rPr>
-      <w:color w:val="0000ff"/>
-      <w:u w:val="single" w:color="0000ff"/>
-    </w:rPr>
+  <w:style w:type="character" w:styleId="None">
+    <w:name w:val="None"/>
   </w:style>
   <w:style w:type="character" w:styleId="Hyperlink.0">
     <w:name w:val="Hyperlink.0"/>
-    <w:basedOn w:val="Link"/>
+    <w:basedOn w:val="None"/>
     <w:next w:val="Hyperlink.0"/>
     <w:rPr>
       <w:rFonts w:ascii="Times New Roman" w:cs="Times New Roman" w:hAnsi="Times New Roman" w:eastAsia="Times New Roman"/>
+      <w:color w:val="0000ff"/>
+      <w:u w:val="single" w:color="0000ff"/>
+      <w:lang w:val="de-DE"/>
     </w:rPr>
   </w:style>
   <w:style w:type="paragraph" w:styleId="Company Name">
     <w:name w:val="Company Name"/>
-    <w:next w:val="Body"/>
+    <w:next w:val="Body A"/>
     <w:pPr>
       <w:keepNext w:val="0"/>
       <w:keepLines w:val="0"/>
@@ -3492,9 +4041,9 @@
         </a:effectStyle>
         <a:effectStyle>
           <a:effectLst>
-            <a:outerShdw sx="100000" sy="100000" kx="0" ky="0" algn="b" rotWithShape="0" blurRad="38100" dist="20000" dir="5400000">
+            <a:outerShdw sx="100000" sy="100000" kx="0" ky="0" algn="b" rotWithShape="0" blurRad="38100" dist="23000" dir="5400000">
               <a:srgbClr val="000000">
-                <a:alpha val="38000"/>
+                <a:alpha val="35000"/>
               </a:srgbClr>
             </a:outerShdw>
           </a:effectLst>
@@ -3574,7 +4123,7 @@
         </a:effectLst>
         <a:sp3d/>
       </a:spPr>
-      <a:bodyPr rot="0" spcFirstLastPara="1" vertOverflow="overflow" horzOverflow="overflow" vert="horz" wrap="square" lIns="45719" tIns="45719" rIns="45719" bIns="45719" numCol="1" spcCol="38100" rtlCol="0" anchor="ctr" upright="0">
+      <a:bodyPr rot="0" spcFirstLastPara="1" vertOverflow="overflow" horzOverflow="overflow" vert="horz" wrap="square" lIns="45718" tIns="45718" rIns="45718" bIns="45718" numCol="1" spcCol="38100" rtlCol="0" anchor="ctr" upright="0">
         <a:spAutoFit/>
       </a:bodyPr>
       <a:lstStyle>
@@ -3602,10 +4151,10 @@
             </a:solidFill>
             <a:effectLst/>
             <a:uFillTx/>
-            <a:latin typeface="Calibri"/>
-            <a:ea typeface="Calibri"/>
-            <a:cs typeface="Calibri"/>
-            <a:sym typeface="Calibri"/>
+            <a:latin typeface="+mn-lt"/>
+            <a:ea typeface="+mn-ea"/>
+            <a:cs typeface="+mn-cs"/>
+            <a:sym typeface="Helvetica Neue"/>
           </a:defRPr>
         </a:defPPr>
         <a:lvl1pPr marL="0" marR="0" indent="0" algn="l" defTabSz="914400" rtl="0" fontAlgn="auto" latinLnBrk="1" hangingPunct="0">
@@ -3861,9 +4410,9 @@
           <a:round/>
         </a:ln>
         <a:effectLst>
-          <a:outerShdw sx="100000" sy="100000" kx="0" ky="0" algn="b" rotWithShape="0" blurRad="38100" dist="20000" dir="5400000">
+          <a:outerShdw sx="100000" sy="100000" kx="0" ky="0" algn="b" rotWithShape="0" blurRad="38100" dist="23000" dir="5400000">
             <a:srgbClr val="000000">
-              <a:alpha val="38000"/>
+              <a:alpha val="35000"/>
             </a:srgbClr>
           </a:outerShdw>
         </a:effectLst>
@@ -4151,7 +4700,7 @@
         <a:effectLst/>
         <a:sp3d/>
       </a:spPr>
-      <a:bodyPr rot="0" spcFirstLastPara="1" vertOverflow="overflow" horzOverflow="overflow" vert="horz" wrap="square" lIns="45719" tIns="45719" rIns="45719" bIns="45719" numCol="1" spcCol="38100" rtlCol="0" anchor="t" upright="0">
+      <a:bodyPr rot="0" spcFirstLastPara="1" vertOverflow="overflow" horzOverflow="overflow" vert="horz" wrap="square" lIns="45718" tIns="45718" rIns="45718" bIns="45718" numCol="1" spcCol="38100" rtlCol="0" anchor="t" upright="0">
         <a:spAutoFit/>
       </a:bodyPr>
       <a:lstStyle>
@@ -4179,10 +4728,10 @@
             </a:solidFill>
             <a:effectLst/>
             <a:uFillTx/>
-            <a:latin typeface="Calibri"/>
-            <a:ea typeface="Calibri"/>
-            <a:cs typeface="Calibri"/>
-            <a:sym typeface="Calibri"/>
+            <a:latin typeface="+mn-lt"/>
+            <a:ea typeface="+mn-ea"/>
+            <a:cs typeface="+mn-cs"/>
+            <a:sym typeface="Helvetica Neue"/>
           </a:defRPr>
         </a:defPPr>
         <a:lvl1pPr marL="0" marR="0" indent="0" algn="l" defTabSz="914400" rtl="0" fontAlgn="auto" latinLnBrk="1" hangingPunct="0">

</xml_diff>